<commit_message>
Small highlight and test
Highlight of Android in case we were doing cross platform
</commit_message>
<xml_diff>
--- a/Meet-Meet designdoc.docx
+++ b/Meet-Meet designdoc.docx
@@ -1,6 +1,6 @@
 
 <file path=word/document.xml><?xml version="1.0" encoding="utf-8"?>
-<w:document xmlns:wpc="http://schemas.microsoft.com/office/word/2010/wordprocessingCanvas" xmlns:cx="http://schemas.microsoft.com/office/drawing/2014/chartex" xmlns:cx1="http://schemas.microsoft.com/office/drawing/2015/9/8/chartex" xmlns:mc="http://schemas.openxmlformats.org/markup-compatibility/2006" xmlns:o="urn:schemas-microsoft-com:office:office" xmlns:r="http://schemas.openxmlformats.org/officeDocument/2006/relationships" xmlns:m="http://schemas.openxmlformats.org/officeDocument/2006/math" xmlns:v="urn:schemas-microsoft-com:vml" xmlns:wp14="http://schemas.microsoft.com/office/word/2010/wordprocessingDrawing" xmlns:wp="http://schemas.openxmlformats.org/drawingml/2006/wordprocessingDrawing" xmlns:w10="urn:schemas-microsoft-com:office:word" xmlns:w="http://schemas.openxmlformats.org/wordprocessingml/2006/main" xmlns:w14="http://schemas.microsoft.com/office/word/2010/wordml" xmlns:w15="http://schemas.microsoft.com/office/word/2012/wordml" xmlns:w16se="http://schemas.microsoft.com/office/word/2015/wordml/symex" xmlns:wpg="http://schemas.microsoft.com/office/word/2010/wordprocessingGroup" xmlns:wpi="http://schemas.microsoft.com/office/word/2010/wordprocessingInk" xmlns:wne="http://schemas.microsoft.com/office/word/2006/wordml" xmlns:wps="http://schemas.microsoft.com/office/word/2010/wordprocessingShape" mc:Ignorable="w14 w15 w16se wp14">
+<w:document xmlns:wpc="http://schemas.microsoft.com/office/word/2010/wordprocessingCanvas" xmlns:mc="http://schemas.openxmlformats.org/markup-compatibility/2006" xmlns:o="urn:schemas-microsoft-com:office:office" xmlns:r="http://schemas.openxmlformats.org/officeDocument/2006/relationships" xmlns:m="http://schemas.openxmlformats.org/officeDocument/2006/math" xmlns:v="urn:schemas-microsoft-com:vml" xmlns:wp14="http://schemas.microsoft.com/office/word/2010/wordprocessingDrawing" xmlns:wp="http://schemas.openxmlformats.org/drawingml/2006/wordprocessingDrawing" xmlns:w10="urn:schemas-microsoft-com:office:word" xmlns:w="http://schemas.openxmlformats.org/wordprocessingml/2006/main" xmlns:w14="http://schemas.microsoft.com/office/word/2010/wordml" xmlns:wpg="http://schemas.microsoft.com/office/word/2010/wordprocessingGroup" xmlns:wpi="http://schemas.microsoft.com/office/word/2010/wordprocessingInk" xmlns:wne="http://schemas.microsoft.com/office/word/2006/wordml" xmlns:wps="http://schemas.microsoft.com/office/word/2010/wordprocessingShape" mc:Ignorable="w14 wp14">
   <w:body>
     <w:p>
       <w:pPr>
@@ -8,31 +8,26 @@
       </w:pPr>
       <w:r>
         <w:tab/>
-        <w:t xml:space="preserve">The design for Meet-Meet is made up of several individual components. The first component will by a Graphical User Interface (GUI) that the user will interact with. The second component will be the Android code (written in </w:t>
+        <w:t xml:space="preserve">The design for Meet-Meet is made up of several individual components. The first component will by a Graphical User Interface (GUI) that the user will interact with. The second component will be the </w:t>
+      </w:r>
+      <w:r>
+        <w:rPr>
+          <w:highlight w:val="yellow"/>
+        </w:rPr>
+        <w:t>Android</w:t>
+      </w:r>
+      <w:bookmarkStart w:id="0" w:name="_GoBack"/>
+      <w:bookmarkEnd w:id="0"/>
+      <w:r>
+        <w:t xml:space="preserve"> code (written in c#) that will run on a user’s device. Finally, we will create a backend with a database to store user data in the long term. To help us meet these goals we will be using a program called </w:t>
       </w:r>
       <w:proofErr w:type="spellStart"/>
       <w:r>
-        <w:t>c#</w:t>
+        <w:t>Xamarin</w:t>
       </w:r>
       <w:proofErr w:type="spellEnd"/>
       <w:r>
-        <w:t xml:space="preserve">) that will run on a user’s device. Finally, we will create a backend with a database to store user data in the long term. To help us meet these goals we will be using a program called </w:t>
-      </w:r>
-      <w:proofErr w:type="spellStart"/>
-      <w:r>
-        <w:t>Xamarin</w:t>
-      </w:r>
-      <w:proofErr w:type="spellEnd"/>
-      <w:r>
-        <w:t xml:space="preserve"> to compile </w:t>
-      </w:r>
-      <w:proofErr w:type="spellStart"/>
-      <w:r>
-        <w:t>c#</w:t>
-      </w:r>
-      <w:proofErr w:type="spellEnd"/>
-      <w:r>
-        <w:t xml:space="preserve"> code and provide a GUI builder. We will also be attempting to use the free service tier of Amazon Web Services (AWS) to host our server and database. Our application must be able to access the user’s location and use that to match them with other users in the same area. Thus, it is essential that we be able to efficiently find a user’s location, as well as easily finding users of the same area. Furthermore, we need to find a way to group users together and allow the grouped entity to </w:t>
+        <w:t xml:space="preserve"> to compile c# code and provide a GUI builder. We will also be attempting to use the free service tier of Amazon Web Services (AWS) to host our server and database. Our application must be able to access the user’s location and use that to match them with other users in the same area. Thus, it is essential that we be able to efficiently find a user’s location, as well as easily finding users of the same area. Furthermore, we need to find a way to group users together and allow the grouped entity to </w:t>
       </w:r>
       <w:r>
         <w:t>interact with other users/groups.</w:t>
@@ -138,8 +133,6 @@
       <w:r>
         <w:t>ersion of their password</w:t>
       </w:r>
-      <w:bookmarkStart w:id="0" w:name="_GoBack"/>
-      <w:bookmarkEnd w:id="0"/>
       <w:r>
         <w:t>.</w:t>
       </w:r>
@@ -185,7 +178,7 @@
                     </pic:cNvPicPr>
                   </pic:nvPicPr>
                   <pic:blipFill>
-                    <a:blip r:embed="rId6">
+                    <a:blip r:embed="rId7">
                       <a:extLst>
                         <a:ext uri="{28A0092B-C50C-407E-A947-70E740481C1C}">
                           <a14:useLocalDpi xmlns:a14="http://schemas.microsoft.com/office/drawing/2010/main" val="0"/>
@@ -258,7 +251,7 @@
                     </pic:cNvPicPr>
                   </pic:nvPicPr>
                   <pic:blipFill>
-                    <a:blip r:embed="rId7">
+                    <a:blip r:embed="rId8">
                       <a:extLst>
                         <a:ext uri="{28A0092B-C50C-407E-A947-70E740481C1C}">
                           <a14:useLocalDpi xmlns:a14="http://schemas.microsoft.com/office/drawing/2010/main" val="0"/>
@@ -328,7 +321,7 @@
                     <pic:cNvPicPr/>
                   </pic:nvPicPr>
                   <pic:blipFill>
-                    <a:blip r:embed="rId8"/>
+                    <a:blip r:embed="rId9"/>
                     <a:stretch>
                       <a:fillRect/>
                     </a:stretch>
@@ -358,7 +351,7 @@
       </w:r>
     </w:p>
     <w:sectPr>
-      <w:headerReference w:type="default" r:id="rId9"/>
+      <w:headerReference w:type="default" r:id="rId10"/>
       <w:pgSz w:w="12240" w:h="15840"/>
       <w:pgMar w:top="1440" w:right="1440" w:bottom="1440" w:left="1440" w:header="720" w:footer="720" w:gutter="0"/>
       <w:cols w:space="720"/>
@@ -369,7 +362,7 @@
 </file>
 
 <file path=word/endnotes.xml><?xml version="1.0" encoding="utf-8"?>
-<w:endnotes xmlns:wpc="http://schemas.microsoft.com/office/word/2010/wordprocessingCanvas" xmlns:cx="http://schemas.microsoft.com/office/drawing/2014/chartex" xmlns:cx1="http://schemas.microsoft.com/office/drawing/2015/9/8/chartex" xmlns:mc="http://schemas.openxmlformats.org/markup-compatibility/2006" xmlns:o="urn:schemas-microsoft-com:office:office" xmlns:r="http://schemas.openxmlformats.org/officeDocument/2006/relationships" xmlns:m="http://schemas.openxmlformats.org/officeDocument/2006/math" xmlns:v="urn:schemas-microsoft-com:vml" xmlns:wp14="http://schemas.microsoft.com/office/word/2010/wordprocessingDrawing" xmlns:wp="http://schemas.openxmlformats.org/drawingml/2006/wordprocessingDrawing" xmlns:w10="urn:schemas-microsoft-com:office:word" xmlns:w="http://schemas.openxmlformats.org/wordprocessingml/2006/main" xmlns:w14="http://schemas.microsoft.com/office/word/2010/wordml" xmlns:w15="http://schemas.microsoft.com/office/word/2012/wordml" xmlns:w16se="http://schemas.microsoft.com/office/word/2015/wordml/symex" xmlns:wpg="http://schemas.microsoft.com/office/word/2010/wordprocessingGroup" xmlns:wpi="http://schemas.microsoft.com/office/word/2010/wordprocessingInk" xmlns:wne="http://schemas.microsoft.com/office/word/2006/wordml" xmlns:wps="http://schemas.microsoft.com/office/word/2010/wordprocessingShape" mc:Ignorable="w14 w15 w16se wp14">
+<w:endnotes xmlns:wpc="http://schemas.microsoft.com/office/word/2010/wordprocessingCanvas" xmlns:mc="http://schemas.openxmlformats.org/markup-compatibility/2006" xmlns:o="urn:schemas-microsoft-com:office:office" xmlns:r="http://schemas.openxmlformats.org/officeDocument/2006/relationships" xmlns:m="http://schemas.openxmlformats.org/officeDocument/2006/math" xmlns:v="urn:schemas-microsoft-com:vml" xmlns:wp14="http://schemas.microsoft.com/office/word/2010/wordprocessingDrawing" xmlns:wp="http://schemas.openxmlformats.org/drawingml/2006/wordprocessingDrawing" xmlns:w10="urn:schemas-microsoft-com:office:word" xmlns:w="http://schemas.openxmlformats.org/wordprocessingml/2006/main" xmlns:w14="http://schemas.microsoft.com/office/word/2010/wordml" xmlns:wpg="http://schemas.microsoft.com/office/word/2010/wordprocessingGroup" xmlns:wpi="http://schemas.microsoft.com/office/word/2010/wordprocessingInk" xmlns:wne="http://schemas.microsoft.com/office/word/2006/wordml" xmlns:wps="http://schemas.microsoft.com/office/word/2010/wordprocessingShape" mc:Ignorable="w14 wp14">
   <w:endnote w:type="separator" w:id="-1">
     <w:p>
       <w:pPr>
@@ -394,7 +387,7 @@
 </file>
 
 <file path=word/footnotes.xml><?xml version="1.0" encoding="utf-8"?>
-<w:footnotes xmlns:wpc="http://schemas.microsoft.com/office/word/2010/wordprocessingCanvas" xmlns:cx="http://schemas.microsoft.com/office/drawing/2014/chartex" xmlns:cx1="http://schemas.microsoft.com/office/drawing/2015/9/8/chartex" xmlns:mc="http://schemas.openxmlformats.org/markup-compatibility/2006" xmlns:o="urn:schemas-microsoft-com:office:office" xmlns:r="http://schemas.openxmlformats.org/officeDocument/2006/relationships" xmlns:m="http://schemas.openxmlformats.org/officeDocument/2006/math" xmlns:v="urn:schemas-microsoft-com:vml" xmlns:wp14="http://schemas.microsoft.com/office/word/2010/wordprocessingDrawing" xmlns:wp="http://schemas.openxmlformats.org/drawingml/2006/wordprocessingDrawing" xmlns:w10="urn:schemas-microsoft-com:office:word" xmlns:w="http://schemas.openxmlformats.org/wordprocessingml/2006/main" xmlns:w14="http://schemas.microsoft.com/office/word/2010/wordml" xmlns:w15="http://schemas.microsoft.com/office/word/2012/wordml" xmlns:w16se="http://schemas.microsoft.com/office/word/2015/wordml/symex" xmlns:wpg="http://schemas.microsoft.com/office/word/2010/wordprocessingGroup" xmlns:wpi="http://schemas.microsoft.com/office/word/2010/wordprocessingInk" xmlns:wne="http://schemas.microsoft.com/office/word/2006/wordml" xmlns:wps="http://schemas.microsoft.com/office/word/2010/wordprocessingShape" mc:Ignorable="w14 w15 w16se wp14">
+<w:footnotes xmlns:wpc="http://schemas.microsoft.com/office/word/2010/wordprocessingCanvas" xmlns:mc="http://schemas.openxmlformats.org/markup-compatibility/2006" xmlns:o="urn:schemas-microsoft-com:office:office" xmlns:r="http://schemas.openxmlformats.org/officeDocument/2006/relationships" xmlns:m="http://schemas.openxmlformats.org/officeDocument/2006/math" xmlns:v="urn:schemas-microsoft-com:vml" xmlns:wp14="http://schemas.microsoft.com/office/word/2010/wordprocessingDrawing" xmlns:wp="http://schemas.openxmlformats.org/drawingml/2006/wordprocessingDrawing" xmlns:w10="urn:schemas-microsoft-com:office:word" xmlns:w="http://schemas.openxmlformats.org/wordprocessingml/2006/main" xmlns:w14="http://schemas.microsoft.com/office/word/2010/wordml" xmlns:wpg="http://schemas.microsoft.com/office/word/2010/wordprocessingGroup" xmlns:wpi="http://schemas.microsoft.com/office/word/2010/wordprocessingInk" xmlns:wne="http://schemas.microsoft.com/office/word/2006/wordml" xmlns:wps="http://schemas.microsoft.com/office/word/2010/wordprocessingShape" mc:Ignorable="w14 wp14">
   <w:footnote w:type="separator" w:id="-1">
     <w:p>
       <w:pPr>
@@ -419,17 +412,25 @@
 </file>
 
 <file path=word/header1.xml><?xml version="1.0" encoding="utf-8"?>
-<w:hdr xmlns:wpc="http://schemas.microsoft.com/office/word/2010/wordprocessingCanvas" xmlns:cx="http://schemas.microsoft.com/office/drawing/2014/chartex" xmlns:cx1="http://schemas.microsoft.com/office/drawing/2015/9/8/chartex" xmlns:mc="http://schemas.openxmlformats.org/markup-compatibility/2006" xmlns:o="urn:schemas-microsoft-com:office:office" xmlns:r="http://schemas.openxmlformats.org/officeDocument/2006/relationships" xmlns:m="http://schemas.openxmlformats.org/officeDocument/2006/math" xmlns:v="urn:schemas-microsoft-com:vml" xmlns:wp14="http://schemas.microsoft.com/office/word/2010/wordprocessingDrawing" xmlns:wp="http://schemas.openxmlformats.org/drawingml/2006/wordprocessingDrawing" xmlns:w10="urn:schemas-microsoft-com:office:word" xmlns:w="http://schemas.openxmlformats.org/wordprocessingml/2006/main" xmlns:w14="http://schemas.microsoft.com/office/word/2010/wordml" xmlns:w15="http://schemas.microsoft.com/office/word/2012/wordml" xmlns:w16se="http://schemas.microsoft.com/office/word/2015/wordml/symex" xmlns:wpg="http://schemas.microsoft.com/office/word/2010/wordprocessingGroup" xmlns:wpi="http://schemas.microsoft.com/office/word/2010/wordprocessingInk" xmlns:wne="http://schemas.microsoft.com/office/word/2006/wordml" xmlns:wps="http://schemas.microsoft.com/office/word/2010/wordprocessingShape" mc:Ignorable="w14 w15 w16se wp14">
+<w:hdr xmlns:wpc="http://schemas.microsoft.com/office/word/2010/wordprocessingCanvas" xmlns:mc="http://schemas.openxmlformats.org/markup-compatibility/2006" xmlns:o="urn:schemas-microsoft-com:office:office" xmlns:r="http://schemas.openxmlformats.org/officeDocument/2006/relationships" xmlns:m="http://schemas.openxmlformats.org/officeDocument/2006/math" xmlns:v="urn:schemas-microsoft-com:vml" xmlns:wp14="http://schemas.microsoft.com/office/word/2010/wordprocessingDrawing" xmlns:wp="http://schemas.openxmlformats.org/drawingml/2006/wordprocessingDrawing" xmlns:w10="urn:schemas-microsoft-com:office:word" xmlns:w="http://schemas.openxmlformats.org/wordprocessingml/2006/main" xmlns:w14="http://schemas.microsoft.com/office/word/2010/wordml" xmlns:wpg="http://schemas.microsoft.com/office/word/2010/wordprocessingGroup" xmlns:wpi="http://schemas.microsoft.com/office/word/2010/wordprocessingInk" xmlns:wne="http://schemas.microsoft.com/office/word/2006/wordml" xmlns:wps="http://schemas.microsoft.com/office/word/2010/wordprocessingShape" mc:Ignorable="w14 wp14">
   <w:p>
     <w:pPr>
       <w:pStyle w:val="Header"/>
       <w:spacing w:line="360" w:lineRule="auto"/>
     </w:pPr>
     <w:r>
-      <w:t xml:space="preserve">Jeremy Choyce, Eve </w:t>
+      <w:t xml:space="preserve">Jeremy </w:t>
     </w:r>
     <w:proofErr w:type="spellStart"/>
     <w:r>
+      <w:t>Choyce</w:t>
+    </w:r>
+    <w:proofErr w:type="spellEnd"/>
+    <w:r>
+      <w:t xml:space="preserve">, Eve </w:t>
+    </w:r>
+    <w:proofErr w:type="spellStart"/>
+    <w:r>
       <w:t>Ciancia</w:t>
     </w:r>
     <w:proofErr w:type="spellEnd"/>
@@ -445,43 +446,17 @@
       <w:t xml:space="preserve">, Chris Houze, John Madigan III, </w:t>
     </w:r>
     <w:r>
-      <w:t xml:space="preserve">Kevin </w:t>
+      <w:t>Kevin She</w:t>
+    </w:r>
+    <w:r>
+      <w:t xml:space="preserve">a, </w:t>
+    </w:r>
+    <w:r>
+      <w:t xml:space="preserve">Benson </w:t>
     </w:r>
     <w:proofErr w:type="spellStart"/>
     <w:r>
-      <w:t>She</w:t>
-    </w:r>
-    <w:r>
-      <w:t>a</w:t>
-    </w:r>
-    <w:proofErr w:type="spellEnd"/>
-    <w:r>
-      <w:t xml:space="preserve">, </w:t>
-    </w:r>
-    <w:r>
-      <w:t>Benson Xu</w:t>
-    </w:r>
-  </w:p>
-  <w:p>
-    <w:pPr>
-      <w:pStyle w:val="Header"/>
-      <w:spacing w:line="360" w:lineRule="auto"/>
-    </w:pPr>
-    <w:r>
-      <w:t>Meet-Meet</w:t>
-    </w:r>
-  </w:p>
-  <w:p>
-    <w:pPr>
-      <w:pStyle w:val="Header"/>
-      <w:spacing w:line="360" w:lineRule="auto"/>
-    </w:pPr>
-    <w:r>
-      <w:t xml:space="preserve">Dr. </w:t>
-    </w:r>
-    <w:proofErr w:type="spellStart"/>
-    <w:r>
-      <w:t>Baliga</w:t>
+      <w:t>Xu</w:t>
     </w:r>
     <w:proofErr w:type="spellEnd"/>
   </w:p>
@@ -491,6 +466,29 @@
       <w:spacing w:line="360" w:lineRule="auto"/>
     </w:pPr>
     <w:r>
+      <w:t>Meet-Meet</w:t>
+    </w:r>
+  </w:p>
+  <w:p>
+    <w:pPr>
+      <w:pStyle w:val="Header"/>
+      <w:spacing w:line="360" w:lineRule="auto"/>
+    </w:pPr>
+    <w:r>
+      <w:t xml:space="preserve">Dr. </w:t>
+    </w:r>
+    <w:proofErr w:type="spellStart"/>
+    <w:r>
+      <w:t>Baliga</w:t>
+    </w:r>
+    <w:proofErr w:type="spellEnd"/>
+  </w:p>
+  <w:p>
+    <w:pPr>
+      <w:pStyle w:val="Header"/>
+      <w:spacing w:line="360" w:lineRule="auto"/>
+    </w:pPr>
+    <w:r>
       <w:t>Spring 2016 (put actual date when finished)</w:t>
     </w:r>
   </w:p>
@@ -498,7 +496,7 @@
 </file>
 
 <file path=word/styles.xml><?xml version="1.0" encoding="utf-8"?>
-<w:styles xmlns:mc="http://schemas.openxmlformats.org/markup-compatibility/2006" xmlns:r="http://schemas.openxmlformats.org/officeDocument/2006/relationships" xmlns:w="http://schemas.openxmlformats.org/wordprocessingml/2006/main" xmlns:w14="http://schemas.microsoft.com/office/word/2010/wordml" xmlns:w15="http://schemas.microsoft.com/office/word/2012/wordml" xmlns:w16se="http://schemas.microsoft.com/office/word/2015/wordml/symex" mc:Ignorable="w14 w15 w16se">
+<w:styles xmlns:mc="http://schemas.openxmlformats.org/markup-compatibility/2006" xmlns:r="http://schemas.openxmlformats.org/officeDocument/2006/relationships" xmlns:w="http://schemas.openxmlformats.org/wordprocessingml/2006/main" xmlns:w14="http://schemas.microsoft.com/office/word/2010/wordml" mc:Ignorable="w14">
   <w:docDefaults>
     <w:rPrDefault>
       <w:rPr>
@@ -514,378 +512,378 @@
       </w:pPr>
     </w:pPrDefault>
   </w:docDefaults>
-  <w:latentStyles w:defLockedState="0" w:defUIPriority="99" w:defSemiHidden="0" w:defUnhideWhenUsed="0" w:defQFormat="0" w:count="371">
-    <w:lsdException w:name="Normal" w:uiPriority="0" w:qFormat="1"/>
-    <w:lsdException w:name="heading 1" w:uiPriority="9" w:qFormat="1"/>
-    <w:lsdException w:name="heading 2" w:semiHidden="1" w:uiPriority="9" w:unhideWhenUsed="1" w:qFormat="1"/>
-    <w:lsdException w:name="heading 3" w:semiHidden="1" w:uiPriority="9" w:unhideWhenUsed="1" w:qFormat="1"/>
-    <w:lsdException w:name="heading 4" w:semiHidden="1" w:uiPriority="9" w:unhideWhenUsed="1" w:qFormat="1"/>
-    <w:lsdException w:name="heading 5" w:semiHidden="1" w:uiPriority="9" w:unhideWhenUsed="1" w:qFormat="1"/>
-    <w:lsdException w:name="heading 6" w:semiHidden="1" w:uiPriority="9" w:unhideWhenUsed="1" w:qFormat="1"/>
-    <w:lsdException w:name="heading 7" w:semiHidden="1" w:uiPriority="9" w:unhideWhenUsed="1" w:qFormat="1"/>
-    <w:lsdException w:name="heading 8" w:semiHidden="1" w:uiPriority="9" w:unhideWhenUsed="1" w:qFormat="1"/>
-    <w:lsdException w:name="heading 9" w:semiHidden="1" w:uiPriority="9" w:unhideWhenUsed="1" w:qFormat="1"/>
-    <w:lsdException w:name="index 1" w:semiHidden="1" w:unhideWhenUsed="1"/>
-    <w:lsdException w:name="index 2" w:semiHidden="1" w:unhideWhenUsed="1"/>
-    <w:lsdException w:name="index 3" w:semiHidden="1" w:unhideWhenUsed="1"/>
-    <w:lsdException w:name="index 4" w:semiHidden="1" w:unhideWhenUsed="1"/>
-    <w:lsdException w:name="index 5" w:semiHidden="1" w:unhideWhenUsed="1"/>
-    <w:lsdException w:name="index 6" w:semiHidden="1" w:unhideWhenUsed="1"/>
-    <w:lsdException w:name="index 7" w:semiHidden="1" w:unhideWhenUsed="1"/>
-    <w:lsdException w:name="index 8" w:semiHidden="1" w:unhideWhenUsed="1"/>
-    <w:lsdException w:name="index 9" w:semiHidden="1" w:unhideWhenUsed="1"/>
-    <w:lsdException w:name="toc 1" w:semiHidden="1" w:uiPriority="39" w:unhideWhenUsed="1"/>
-    <w:lsdException w:name="toc 2" w:semiHidden="1" w:uiPriority="39" w:unhideWhenUsed="1"/>
-    <w:lsdException w:name="toc 3" w:semiHidden="1" w:uiPriority="39" w:unhideWhenUsed="1"/>
-    <w:lsdException w:name="toc 4" w:semiHidden="1" w:uiPriority="39" w:unhideWhenUsed="1"/>
-    <w:lsdException w:name="toc 5" w:semiHidden="1" w:uiPriority="39" w:unhideWhenUsed="1"/>
-    <w:lsdException w:name="toc 6" w:semiHidden="1" w:uiPriority="39" w:unhideWhenUsed="1"/>
-    <w:lsdException w:name="toc 7" w:semiHidden="1" w:uiPriority="39" w:unhideWhenUsed="1"/>
-    <w:lsdException w:name="toc 8" w:semiHidden="1" w:uiPriority="39" w:unhideWhenUsed="1"/>
-    <w:lsdException w:name="toc 9" w:semiHidden="1" w:uiPriority="39" w:unhideWhenUsed="1"/>
-    <w:lsdException w:name="Normal Indent" w:semiHidden="1" w:unhideWhenUsed="1"/>
-    <w:lsdException w:name="footnote text" w:semiHidden="1" w:unhideWhenUsed="1"/>
-    <w:lsdException w:name="annotation text" w:semiHidden="1" w:unhideWhenUsed="1"/>
-    <w:lsdException w:name="header" w:semiHidden="1" w:unhideWhenUsed="1"/>
-    <w:lsdException w:name="footer" w:semiHidden="1" w:unhideWhenUsed="1"/>
-    <w:lsdException w:name="index heading" w:semiHidden="1" w:unhideWhenUsed="1"/>
-    <w:lsdException w:name="caption" w:semiHidden="1" w:uiPriority="35" w:unhideWhenUsed="1" w:qFormat="1"/>
-    <w:lsdException w:name="table of figures" w:semiHidden="1" w:unhideWhenUsed="1"/>
-    <w:lsdException w:name="envelope address" w:semiHidden="1" w:unhideWhenUsed="1"/>
-    <w:lsdException w:name="envelope return" w:semiHidden="1" w:unhideWhenUsed="1"/>
-    <w:lsdException w:name="footnote reference" w:semiHidden="1" w:unhideWhenUsed="1"/>
-    <w:lsdException w:name="annotation reference" w:semiHidden="1" w:unhideWhenUsed="1"/>
-    <w:lsdException w:name="line number" w:semiHidden="1" w:unhideWhenUsed="1"/>
-    <w:lsdException w:name="page number" w:semiHidden="1" w:unhideWhenUsed="1"/>
-    <w:lsdException w:name="endnote reference" w:semiHidden="1" w:unhideWhenUsed="1"/>
-    <w:lsdException w:name="endnote text" w:semiHidden="1" w:unhideWhenUsed="1"/>
-    <w:lsdException w:name="table of authorities" w:semiHidden="1" w:unhideWhenUsed="1"/>
-    <w:lsdException w:name="macro" w:semiHidden="1" w:unhideWhenUsed="1"/>
-    <w:lsdException w:name="toa heading" w:semiHidden="1" w:unhideWhenUsed="1"/>
-    <w:lsdException w:name="List" w:semiHidden="1" w:unhideWhenUsed="1"/>
-    <w:lsdException w:name="List Bullet" w:semiHidden="1" w:unhideWhenUsed="1"/>
-    <w:lsdException w:name="List Number" w:semiHidden="1" w:unhideWhenUsed="1"/>
-    <w:lsdException w:name="List 2" w:semiHidden="1" w:unhideWhenUsed="1"/>
-    <w:lsdException w:name="List 3" w:semiHidden="1" w:unhideWhenUsed="1"/>
-    <w:lsdException w:name="List 4" w:semiHidden="1" w:unhideWhenUsed="1"/>
-    <w:lsdException w:name="List 5" w:semiHidden="1" w:unhideWhenUsed="1"/>
-    <w:lsdException w:name="List Bullet 2" w:semiHidden="1" w:unhideWhenUsed="1"/>
-    <w:lsdException w:name="List Bullet 3" w:semiHidden="1" w:unhideWhenUsed="1"/>
-    <w:lsdException w:name="List Bullet 4" w:semiHidden="1" w:unhideWhenUsed="1"/>
-    <w:lsdException w:name="List Bullet 5" w:semiHidden="1" w:unhideWhenUsed="1"/>
-    <w:lsdException w:name="List Number 2" w:semiHidden="1" w:unhideWhenUsed="1"/>
-    <w:lsdException w:name="List Number 3" w:semiHidden="1" w:unhideWhenUsed="1"/>
-    <w:lsdException w:name="List Number 4" w:semiHidden="1" w:unhideWhenUsed="1"/>
-    <w:lsdException w:name="List Number 5" w:semiHidden="1" w:unhideWhenUsed="1"/>
-    <w:lsdException w:name="Title" w:uiPriority="10" w:qFormat="1"/>
-    <w:lsdException w:name="Closing" w:semiHidden="1" w:unhideWhenUsed="1"/>
-    <w:lsdException w:name="Signature" w:semiHidden="1" w:unhideWhenUsed="1"/>
-    <w:lsdException w:name="Default Paragraph Font" w:semiHidden="1" w:uiPriority="1" w:unhideWhenUsed="1"/>
-    <w:lsdException w:name="Body Text" w:semiHidden="1" w:unhideWhenUsed="1"/>
-    <w:lsdException w:name="Body Text Indent" w:semiHidden="1" w:unhideWhenUsed="1"/>
-    <w:lsdException w:name="List Continue" w:semiHidden="1" w:unhideWhenUsed="1"/>
-    <w:lsdException w:name="List Continue 2" w:semiHidden="1" w:unhideWhenUsed="1"/>
-    <w:lsdException w:name="List Continue 3" w:semiHidden="1" w:unhideWhenUsed="1"/>
-    <w:lsdException w:name="List Continue 4" w:semiHidden="1" w:unhideWhenUsed="1"/>
-    <w:lsdException w:name="List Continue 5" w:semiHidden="1" w:unhideWhenUsed="1"/>
-    <w:lsdException w:name="Message Header" w:semiHidden="1" w:unhideWhenUsed="1"/>
-    <w:lsdException w:name="Subtitle" w:uiPriority="11" w:qFormat="1"/>
-    <w:lsdException w:name="Salutation" w:semiHidden="1" w:unhideWhenUsed="1"/>
-    <w:lsdException w:name="Date" w:semiHidden="1" w:unhideWhenUsed="1"/>
-    <w:lsdException w:name="Body Text First Indent" w:semiHidden="1" w:unhideWhenUsed="1"/>
-    <w:lsdException w:name="Body Text First Indent 2" w:semiHidden="1" w:unhideWhenUsed="1"/>
-    <w:lsdException w:name="Note Heading" w:semiHidden="1" w:unhideWhenUsed="1"/>
-    <w:lsdException w:name="Body Text 2" w:semiHidden="1" w:unhideWhenUsed="1"/>
-    <w:lsdException w:name="Body Text 3" w:semiHidden="1" w:unhideWhenUsed="1"/>
-    <w:lsdException w:name="Body Text Indent 2" w:semiHidden="1" w:unhideWhenUsed="1"/>
-    <w:lsdException w:name="Body Text Indent 3" w:semiHidden="1" w:unhideWhenUsed="1"/>
-    <w:lsdException w:name="Block Text" w:semiHidden="1" w:unhideWhenUsed="1"/>
-    <w:lsdException w:name="Hyperlink" w:semiHidden="1" w:unhideWhenUsed="1"/>
-    <w:lsdException w:name="FollowedHyperlink" w:semiHidden="1" w:unhideWhenUsed="1"/>
-    <w:lsdException w:name="Strong" w:uiPriority="22" w:qFormat="1"/>
-    <w:lsdException w:name="Emphasis" w:uiPriority="20" w:qFormat="1"/>
-    <w:lsdException w:name="Document Map" w:semiHidden="1" w:unhideWhenUsed="1"/>
-    <w:lsdException w:name="Plain Text" w:semiHidden="1" w:unhideWhenUsed="1"/>
-    <w:lsdException w:name="E-mail Signature" w:semiHidden="1" w:unhideWhenUsed="1"/>
-    <w:lsdException w:name="HTML Top of Form" w:semiHidden="1" w:unhideWhenUsed="1"/>
-    <w:lsdException w:name="HTML Bottom of Form" w:semiHidden="1" w:unhideWhenUsed="1"/>
-    <w:lsdException w:name="Normal (Web)" w:semiHidden="1" w:unhideWhenUsed="1"/>
-    <w:lsdException w:name="HTML Acronym" w:semiHidden="1" w:unhideWhenUsed="1"/>
-    <w:lsdException w:name="HTML Address" w:semiHidden="1" w:unhideWhenUsed="1"/>
-    <w:lsdException w:name="HTML Cite" w:semiHidden="1" w:unhideWhenUsed="1"/>
-    <w:lsdException w:name="HTML Code" w:semiHidden="1" w:unhideWhenUsed="1"/>
-    <w:lsdException w:name="HTML Definition" w:semiHidden="1" w:unhideWhenUsed="1"/>
-    <w:lsdException w:name="HTML Keyboard" w:semiHidden="1" w:unhideWhenUsed="1"/>
-    <w:lsdException w:name="HTML Preformatted" w:semiHidden="1" w:unhideWhenUsed="1"/>
-    <w:lsdException w:name="HTML Sample" w:semiHidden="1" w:unhideWhenUsed="1"/>
-    <w:lsdException w:name="HTML Typewriter" w:semiHidden="1" w:unhideWhenUsed="1"/>
-    <w:lsdException w:name="HTML Variable" w:semiHidden="1" w:unhideWhenUsed="1"/>
-    <w:lsdException w:name="Normal Table" w:semiHidden="1" w:unhideWhenUsed="1"/>
-    <w:lsdException w:name="annotation subject" w:semiHidden="1" w:unhideWhenUsed="1"/>
-    <w:lsdException w:name="No List" w:semiHidden="1" w:unhideWhenUsed="1"/>
-    <w:lsdException w:name="Outline List 1" w:semiHidden="1" w:unhideWhenUsed="1"/>
-    <w:lsdException w:name="Outline List 2" w:semiHidden="1" w:unhideWhenUsed="1"/>
-    <w:lsdException w:name="Outline List 3" w:semiHidden="1" w:unhideWhenUsed="1"/>
-    <w:lsdException w:name="Table Simple 1" w:semiHidden="1" w:unhideWhenUsed="1"/>
-    <w:lsdException w:name="Table Simple 2" w:semiHidden="1" w:unhideWhenUsed="1"/>
-    <w:lsdException w:name="Table Simple 3" w:semiHidden="1" w:unhideWhenUsed="1"/>
-    <w:lsdException w:name="Table Classic 1" w:semiHidden="1" w:unhideWhenUsed="1"/>
-    <w:lsdException w:name="Table Classic 2" w:semiHidden="1" w:unhideWhenUsed="1"/>
-    <w:lsdException w:name="Table Classic 3" w:semiHidden="1" w:unhideWhenUsed="1"/>
-    <w:lsdException w:name="Table Classic 4" w:semiHidden="1" w:unhideWhenUsed="1"/>
-    <w:lsdException w:name="Table Colorful 1" w:semiHidden="1" w:unhideWhenUsed="1"/>
-    <w:lsdException w:name="Table Colorful 2" w:semiHidden="1" w:unhideWhenUsed="1"/>
-    <w:lsdException w:name="Table Colorful 3" w:semiHidden="1" w:unhideWhenUsed="1"/>
-    <w:lsdException w:name="Table Columns 1" w:semiHidden="1" w:unhideWhenUsed="1"/>
-    <w:lsdException w:name="Table Columns 2" w:semiHidden="1" w:unhideWhenUsed="1"/>
-    <w:lsdException w:name="Table Columns 3" w:semiHidden="1" w:unhideWhenUsed="1"/>
-    <w:lsdException w:name="Table Columns 4" w:semiHidden="1" w:unhideWhenUsed="1"/>
-    <w:lsdException w:name="Table Columns 5" w:semiHidden="1" w:unhideWhenUsed="1"/>
-    <w:lsdException w:name="Table Grid 1" w:semiHidden="1" w:unhideWhenUsed="1"/>
-    <w:lsdException w:name="Table Grid 2" w:semiHidden="1" w:unhideWhenUsed="1"/>
-    <w:lsdException w:name="Table Grid 3" w:semiHidden="1" w:unhideWhenUsed="1"/>
-    <w:lsdException w:name="Table Grid 4" w:semiHidden="1" w:unhideWhenUsed="1"/>
-    <w:lsdException w:name="Table Grid 5" w:semiHidden="1" w:unhideWhenUsed="1"/>
-    <w:lsdException w:name="Table Grid 6" w:semiHidden="1" w:unhideWhenUsed="1"/>
-    <w:lsdException w:name="Table Grid 7" w:semiHidden="1" w:unhideWhenUsed="1"/>
-    <w:lsdException w:name="Table Grid 8" w:semiHidden="1" w:unhideWhenUsed="1"/>
-    <w:lsdException w:name="Table List 1" w:semiHidden="1" w:unhideWhenUsed="1"/>
-    <w:lsdException w:name="Table List 2" w:semiHidden="1" w:unhideWhenUsed="1"/>
-    <w:lsdException w:name="Table List 3" w:semiHidden="1" w:unhideWhenUsed="1"/>
-    <w:lsdException w:name="Table List 4" w:semiHidden="1" w:unhideWhenUsed="1"/>
-    <w:lsdException w:name="Table List 5" w:semiHidden="1" w:unhideWhenUsed="1"/>
-    <w:lsdException w:name="Table List 6" w:semiHidden="1" w:unhideWhenUsed="1"/>
-    <w:lsdException w:name="Table List 7" w:semiHidden="1" w:unhideWhenUsed="1"/>
-    <w:lsdException w:name="Table List 8" w:semiHidden="1" w:unhideWhenUsed="1"/>
-    <w:lsdException w:name="Table 3D effects 1" w:semiHidden="1" w:unhideWhenUsed="1"/>
-    <w:lsdException w:name="Table 3D effects 2" w:semiHidden="1" w:unhideWhenUsed="1"/>
-    <w:lsdException w:name="Table 3D effects 3" w:semiHidden="1" w:unhideWhenUsed="1"/>
-    <w:lsdException w:name="Table Contemporary" w:semiHidden="1" w:unhideWhenUsed="1"/>
-    <w:lsdException w:name="Table Elegant" w:semiHidden="1" w:unhideWhenUsed="1"/>
-    <w:lsdException w:name="Table Professional" w:semiHidden="1" w:unhideWhenUsed="1"/>
-    <w:lsdException w:name="Table Subtle 1" w:semiHidden="1" w:unhideWhenUsed="1"/>
-    <w:lsdException w:name="Table Subtle 2" w:semiHidden="1" w:unhideWhenUsed="1"/>
-    <w:lsdException w:name="Table Web 1" w:semiHidden="1" w:unhideWhenUsed="1"/>
-    <w:lsdException w:name="Table Web 2" w:semiHidden="1" w:unhideWhenUsed="1"/>
-    <w:lsdException w:name="Table Web 3" w:semiHidden="1" w:unhideWhenUsed="1"/>
-    <w:lsdException w:name="Balloon Text" w:semiHidden="1" w:unhideWhenUsed="1"/>
-    <w:lsdException w:name="Table Grid" w:uiPriority="39"/>
-    <w:lsdException w:name="Table Theme" w:semiHidden="1" w:unhideWhenUsed="1"/>
-    <w:lsdException w:name="Placeholder Text" w:semiHidden="1"/>
-    <w:lsdException w:name="No Spacing" w:uiPriority="1" w:qFormat="1"/>
-    <w:lsdException w:name="Light Shading" w:uiPriority="60"/>
-    <w:lsdException w:name="Light List" w:uiPriority="61"/>
-    <w:lsdException w:name="Light Grid" w:uiPriority="62"/>
-    <w:lsdException w:name="Medium Shading 1" w:uiPriority="63"/>
-    <w:lsdException w:name="Medium Shading 2" w:uiPriority="64"/>
-    <w:lsdException w:name="Medium List 1" w:uiPriority="65"/>
-    <w:lsdException w:name="Medium List 2" w:uiPriority="66"/>
-    <w:lsdException w:name="Medium Grid 1" w:uiPriority="67"/>
-    <w:lsdException w:name="Medium Grid 2" w:uiPriority="68"/>
-    <w:lsdException w:name="Medium Grid 3" w:uiPriority="69"/>
-    <w:lsdException w:name="Dark List" w:uiPriority="70"/>
-    <w:lsdException w:name="Colorful Shading" w:uiPriority="71"/>
-    <w:lsdException w:name="Colorful List" w:uiPriority="72"/>
-    <w:lsdException w:name="Colorful Grid" w:uiPriority="73"/>
-    <w:lsdException w:name="Light Shading Accent 1" w:uiPriority="60"/>
-    <w:lsdException w:name="Light List Accent 1" w:uiPriority="61"/>
-    <w:lsdException w:name="Light Grid Accent 1" w:uiPriority="62"/>
-    <w:lsdException w:name="Medium Shading 1 Accent 1" w:uiPriority="63"/>
-    <w:lsdException w:name="Medium Shading 2 Accent 1" w:uiPriority="64"/>
-    <w:lsdException w:name="Medium List 1 Accent 1" w:uiPriority="65"/>
-    <w:lsdException w:name="Revision" w:semiHidden="1"/>
-    <w:lsdException w:name="List Paragraph" w:uiPriority="34" w:qFormat="1"/>
-    <w:lsdException w:name="Quote" w:uiPriority="29" w:qFormat="1"/>
-    <w:lsdException w:name="Intense Quote" w:uiPriority="30" w:qFormat="1"/>
-    <w:lsdException w:name="Medium List 2 Accent 1" w:uiPriority="66"/>
-    <w:lsdException w:name="Medium Grid 1 Accent 1" w:uiPriority="67"/>
-    <w:lsdException w:name="Medium Grid 2 Accent 1" w:uiPriority="68"/>
-    <w:lsdException w:name="Medium Grid 3 Accent 1" w:uiPriority="69"/>
-    <w:lsdException w:name="Dark List Accent 1" w:uiPriority="70"/>
-    <w:lsdException w:name="Colorful Shading Accent 1" w:uiPriority="71"/>
-    <w:lsdException w:name="Colorful List Accent 1" w:uiPriority="72"/>
-    <w:lsdException w:name="Colorful Grid Accent 1" w:uiPriority="73"/>
-    <w:lsdException w:name="Light Shading Accent 2" w:uiPriority="60"/>
-    <w:lsdException w:name="Light List Accent 2" w:uiPriority="61"/>
-    <w:lsdException w:name="Light Grid Accent 2" w:uiPriority="62"/>
-    <w:lsdException w:name="Medium Shading 1 Accent 2" w:uiPriority="63"/>
-    <w:lsdException w:name="Medium Shading 2 Accent 2" w:uiPriority="64"/>
-    <w:lsdException w:name="Medium List 1 Accent 2" w:uiPriority="65"/>
-    <w:lsdException w:name="Medium List 2 Accent 2" w:uiPriority="66"/>
-    <w:lsdException w:name="Medium Grid 1 Accent 2" w:uiPriority="67"/>
-    <w:lsdException w:name="Medium Grid 2 Accent 2" w:uiPriority="68"/>
-    <w:lsdException w:name="Medium Grid 3 Accent 2" w:uiPriority="69"/>
-    <w:lsdException w:name="Dark List Accent 2" w:uiPriority="70"/>
-    <w:lsdException w:name="Colorful Shading Accent 2" w:uiPriority="71"/>
-    <w:lsdException w:name="Colorful List Accent 2" w:uiPriority="72"/>
-    <w:lsdException w:name="Colorful Grid Accent 2" w:uiPriority="73"/>
-    <w:lsdException w:name="Light Shading Accent 3" w:uiPriority="60"/>
-    <w:lsdException w:name="Light List Accent 3" w:uiPriority="61"/>
-    <w:lsdException w:name="Light Grid Accent 3" w:uiPriority="62"/>
-    <w:lsdException w:name="Medium Shading 1 Accent 3" w:uiPriority="63"/>
-    <w:lsdException w:name="Medium Shading 2 Accent 3" w:uiPriority="64"/>
-    <w:lsdException w:name="Medium List 1 Accent 3" w:uiPriority="65"/>
-    <w:lsdException w:name="Medium List 2 Accent 3" w:uiPriority="66"/>
-    <w:lsdException w:name="Medium Grid 1 Accent 3" w:uiPriority="67"/>
-    <w:lsdException w:name="Medium Grid 2 Accent 3" w:uiPriority="68"/>
-    <w:lsdException w:name="Medium Grid 3 Accent 3" w:uiPriority="69"/>
-    <w:lsdException w:name="Dark List Accent 3" w:uiPriority="70"/>
-    <w:lsdException w:name="Colorful Shading Accent 3" w:uiPriority="71"/>
-    <w:lsdException w:name="Colorful List Accent 3" w:uiPriority="72"/>
-    <w:lsdException w:name="Colorful Grid Accent 3" w:uiPriority="73"/>
-    <w:lsdException w:name="Light Shading Accent 4" w:uiPriority="60"/>
-    <w:lsdException w:name="Light List Accent 4" w:uiPriority="61"/>
-    <w:lsdException w:name="Light Grid Accent 4" w:uiPriority="62"/>
-    <w:lsdException w:name="Medium Shading 1 Accent 4" w:uiPriority="63"/>
-    <w:lsdException w:name="Medium Shading 2 Accent 4" w:uiPriority="64"/>
-    <w:lsdException w:name="Medium List 1 Accent 4" w:uiPriority="65"/>
-    <w:lsdException w:name="Medium List 2 Accent 4" w:uiPriority="66"/>
-    <w:lsdException w:name="Medium Grid 1 Accent 4" w:uiPriority="67"/>
-    <w:lsdException w:name="Medium Grid 2 Accent 4" w:uiPriority="68"/>
-    <w:lsdException w:name="Medium Grid 3 Accent 4" w:uiPriority="69"/>
-    <w:lsdException w:name="Dark List Accent 4" w:uiPriority="70"/>
-    <w:lsdException w:name="Colorful Shading Accent 4" w:uiPriority="71"/>
-    <w:lsdException w:name="Colorful List Accent 4" w:uiPriority="72"/>
-    <w:lsdException w:name="Colorful Grid Accent 4" w:uiPriority="73"/>
-    <w:lsdException w:name="Light Shading Accent 5" w:uiPriority="60"/>
-    <w:lsdException w:name="Light List Accent 5" w:uiPriority="61"/>
-    <w:lsdException w:name="Light Grid Accent 5" w:uiPriority="62"/>
-    <w:lsdException w:name="Medium Shading 1 Accent 5" w:uiPriority="63"/>
-    <w:lsdException w:name="Medium Shading 2 Accent 5" w:uiPriority="64"/>
-    <w:lsdException w:name="Medium List 1 Accent 5" w:uiPriority="65"/>
-    <w:lsdException w:name="Medium List 2 Accent 5" w:uiPriority="66"/>
-    <w:lsdException w:name="Medium Grid 1 Accent 5" w:uiPriority="67"/>
-    <w:lsdException w:name="Medium Grid 2 Accent 5" w:uiPriority="68"/>
-    <w:lsdException w:name="Medium Grid 3 Accent 5" w:uiPriority="69"/>
-    <w:lsdException w:name="Dark List Accent 5" w:uiPriority="70"/>
-    <w:lsdException w:name="Colorful Shading Accent 5" w:uiPriority="71"/>
-    <w:lsdException w:name="Colorful List Accent 5" w:uiPriority="72"/>
-    <w:lsdException w:name="Colorful Grid Accent 5" w:uiPriority="73"/>
-    <w:lsdException w:name="Light Shading Accent 6" w:uiPriority="60"/>
-    <w:lsdException w:name="Light List Accent 6" w:uiPriority="61"/>
-    <w:lsdException w:name="Light Grid Accent 6" w:uiPriority="62"/>
-    <w:lsdException w:name="Medium Shading 1 Accent 6" w:uiPriority="63"/>
-    <w:lsdException w:name="Medium Shading 2 Accent 6" w:uiPriority="64"/>
-    <w:lsdException w:name="Medium List 1 Accent 6" w:uiPriority="65"/>
-    <w:lsdException w:name="Medium List 2 Accent 6" w:uiPriority="66"/>
-    <w:lsdException w:name="Medium Grid 1 Accent 6" w:uiPriority="67"/>
-    <w:lsdException w:name="Medium Grid 2 Accent 6" w:uiPriority="68"/>
-    <w:lsdException w:name="Medium Grid 3 Accent 6" w:uiPriority="69"/>
-    <w:lsdException w:name="Dark List Accent 6" w:uiPriority="70"/>
-    <w:lsdException w:name="Colorful Shading Accent 6" w:uiPriority="71"/>
-    <w:lsdException w:name="Colorful List Accent 6" w:uiPriority="72"/>
-    <w:lsdException w:name="Colorful Grid Accent 6" w:uiPriority="73"/>
-    <w:lsdException w:name="Subtle Emphasis" w:uiPriority="19" w:qFormat="1"/>
-    <w:lsdException w:name="Intense Emphasis" w:uiPriority="21" w:qFormat="1"/>
-    <w:lsdException w:name="Subtle Reference" w:uiPriority="31" w:qFormat="1"/>
-    <w:lsdException w:name="Intense Reference" w:uiPriority="32" w:qFormat="1"/>
-    <w:lsdException w:name="Book Title" w:uiPriority="33" w:qFormat="1"/>
-    <w:lsdException w:name="Bibliography" w:semiHidden="1" w:uiPriority="37" w:unhideWhenUsed="1"/>
-    <w:lsdException w:name="TOC Heading" w:semiHidden="1" w:uiPriority="39" w:unhideWhenUsed="1" w:qFormat="1"/>
-    <w:lsdException w:name="Plain Table 1" w:uiPriority="41"/>
-    <w:lsdException w:name="Plain Table 2" w:uiPriority="42"/>
-    <w:lsdException w:name="Plain Table 3" w:uiPriority="43"/>
-    <w:lsdException w:name="Plain Table 4" w:uiPriority="44"/>
-    <w:lsdException w:name="Plain Table 5" w:uiPriority="45"/>
-    <w:lsdException w:name="Grid Table Light" w:uiPriority="40"/>
-    <w:lsdException w:name="Grid Table 1 Light" w:uiPriority="46"/>
-    <w:lsdException w:name="Grid Table 2" w:uiPriority="47"/>
-    <w:lsdException w:name="Grid Table 3" w:uiPriority="48"/>
-    <w:lsdException w:name="Grid Table 4" w:uiPriority="49"/>
-    <w:lsdException w:name="Grid Table 5 Dark" w:uiPriority="50"/>
-    <w:lsdException w:name="Grid Table 6 Colorful" w:uiPriority="51"/>
-    <w:lsdException w:name="Grid Table 7 Colorful" w:uiPriority="52"/>
-    <w:lsdException w:name="Grid Table 1 Light Accent 1" w:uiPriority="46"/>
-    <w:lsdException w:name="Grid Table 2 Accent 1" w:uiPriority="47"/>
-    <w:lsdException w:name="Grid Table 3 Accent 1" w:uiPriority="48"/>
-    <w:lsdException w:name="Grid Table 4 Accent 1" w:uiPriority="49"/>
-    <w:lsdException w:name="Grid Table 5 Dark Accent 1" w:uiPriority="50"/>
-    <w:lsdException w:name="Grid Table 6 Colorful Accent 1" w:uiPriority="51"/>
-    <w:lsdException w:name="Grid Table 7 Colorful Accent 1" w:uiPriority="52"/>
-    <w:lsdException w:name="Grid Table 1 Light Accent 2" w:uiPriority="46"/>
-    <w:lsdException w:name="Grid Table 2 Accent 2" w:uiPriority="47"/>
-    <w:lsdException w:name="Grid Table 3 Accent 2" w:uiPriority="48"/>
-    <w:lsdException w:name="Grid Table 4 Accent 2" w:uiPriority="49"/>
-    <w:lsdException w:name="Grid Table 5 Dark Accent 2" w:uiPriority="50"/>
-    <w:lsdException w:name="Grid Table 6 Colorful Accent 2" w:uiPriority="51"/>
-    <w:lsdException w:name="Grid Table 7 Colorful Accent 2" w:uiPriority="52"/>
-    <w:lsdException w:name="Grid Table 1 Light Accent 3" w:uiPriority="46"/>
-    <w:lsdException w:name="Grid Table 2 Accent 3" w:uiPriority="47"/>
-    <w:lsdException w:name="Grid Table 3 Accent 3" w:uiPriority="48"/>
-    <w:lsdException w:name="Grid Table 4 Accent 3" w:uiPriority="49"/>
-    <w:lsdException w:name="Grid Table 5 Dark Accent 3" w:uiPriority="50"/>
-    <w:lsdException w:name="Grid Table 6 Colorful Accent 3" w:uiPriority="51"/>
-    <w:lsdException w:name="Grid Table 7 Colorful Accent 3" w:uiPriority="52"/>
-    <w:lsdException w:name="Grid Table 1 Light Accent 4" w:uiPriority="46"/>
-    <w:lsdException w:name="Grid Table 2 Accent 4" w:uiPriority="47"/>
-    <w:lsdException w:name="Grid Table 3 Accent 4" w:uiPriority="48"/>
-    <w:lsdException w:name="Grid Table 4 Accent 4" w:uiPriority="49"/>
-    <w:lsdException w:name="Grid Table 5 Dark Accent 4" w:uiPriority="50"/>
-    <w:lsdException w:name="Grid Table 6 Colorful Accent 4" w:uiPriority="51"/>
-    <w:lsdException w:name="Grid Table 7 Colorful Accent 4" w:uiPriority="52"/>
-    <w:lsdException w:name="Grid Table 1 Light Accent 5" w:uiPriority="46"/>
-    <w:lsdException w:name="Grid Table 2 Accent 5" w:uiPriority="47"/>
-    <w:lsdException w:name="Grid Table 3 Accent 5" w:uiPriority="48"/>
-    <w:lsdException w:name="Grid Table 4 Accent 5" w:uiPriority="49"/>
-    <w:lsdException w:name="Grid Table 5 Dark Accent 5" w:uiPriority="50"/>
-    <w:lsdException w:name="Grid Table 6 Colorful Accent 5" w:uiPriority="51"/>
-    <w:lsdException w:name="Grid Table 7 Colorful Accent 5" w:uiPriority="52"/>
-    <w:lsdException w:name="Grid Table 1 Light Accent 6" w:uiPriority="46"/>
-    <w:lsdException w:name="Grid Table 2 Accent 6" w:uiPriority="47"/>
-    <w:lsdException w:name="Grid Table 3 Accent 6" w:uiPriority="48"/>
-    <w:lsdException w:name="Grid Table 4 Accent 6" w:uiPriority="49"/>
-    <w:lsdException w:name="Grid Table 5 Dark Accent 6" w:uiPriority="50"/>
-    <w:lsdException w:name="Grid Table 6 Colorful Accent 6" w:uiPriority="51"/>
-    <w:lsdException w:name="Grid Table 7 Colorful Accent 6" w:uiPriority="52"/>
-    <w:lsdException w:name="List Table 1 Light" w:uiPriority="46"/>
-    <w:lsdException w:name="List Table 2" w:uiPriority="47"/>
-    <w:lsdException w:name="List Table 3" w:uiPriority="48"/>
-    <w:lsdException w:name="List Table 4" w:uiPriority="49"/>
-    <w:lsdException w:name="List Table 5 Dark" w:uiPriority="50"/>
-    <w:lsdException w:name="List Table 6 Colorful" w:uiPriority="51"/>
-    <w:lsdException w:name="List Table 7 Colorful" w:uiPriority="52"/>
-    <w:lsdException w:name="List Table 1 Light Accent 1" w:uiPriority="46"/>
-    <w:lsdException w:name="List Table 2 Accent 1" w:uiPriority="47"/>
-    <w:lsdException w:name="List Table 3 Accent 1" w:uiPriority="48"/>
-    <w:lsdException w:name="List Table 4 Accent 1" w:uiPriority="49"/>
-    <w:lsdException w:name="List Table 5 Dark Accent 1" w:uiPriority="50"/>
-    <w:lsdException w:name="List Table 6 Colorful Accent 1" w:uiPriority="51"/>
-    <w:lsdException w:name="List Table 7 Colorful Accent 1" w:uiPriority="52"/>
-    <w:lsdException w:name="List Table 1 Light Accent 2" w:uiPriority="46"/>
-    <w:lsdException w:name="List Table 2 Accent 2" w:uiPriority="47"/>
-    <w:lsdException w:name="List Table 3 Accent 2" w:uiPriority="48"/>
-    <w:lsdException w:name="List Table 4 Accent 2" w:uiPriority="49"/>
-    <w:lsdException w:name="List Table 5 Dark Accent 2" w:uiPriority="50"/>
-    <w:lsdException w:name="List Table 6 Colorful Accent 2" w:uiPriority="51"/>
-    <w:lsdException w:name="List Table 7 Colorful Accent 2" w:uiPriority="52"/>
-    <w:lsdException w:name="List Table 1 Light Accent 3" w:uiPriority="46"/>
-    <w:lsdException w:name="List Table 2 Accent 3" w:uiPriority="47"/>
-    <w:lsdException w:name="List Table 3 Accent 3" w:uiPriority="48"/>
-    <w:lsdException w:name="List Table 4 Accent 3" w:uiPriority="49"/>
-    <w:lsdException w:name="List Table 5 Dark Accent 3" w:uiPriority="50"/>
-    <w:lsdException w:name="List Table 6 Colorful Accent 3" w:uiPriority="51"/>
-    <w:lsdException w:name="List Table 7 Colorful Accent 3" w:uiPriority="52"/>
-    <w:lsdException w:name="List Table 1 Light Accent 4" w:uiPriority="46"/>
-    <w:lsdException w:name="List Table 2 Accent 4" w:uiPriority="47"/>
-    <w:lsdException w:name="List Table 3 Accent 4" w:uiPriority="48"/>
-    <w:lsdException w:name="List Table 4 Accent 4" w:uiPriority="49"/>
-    <w:lsdException w:name="List Table 5 Dark Accent 4" w:uiPriority="50"/>
-    <w:lsdException w:name="List Table 6 Colorful Accent 4" w:uiPriority="51"/>
-    <w:lsdException w:name="List Table 7 Colorful Accent 4" w:uiPriority="52"/>
-    <w:lsdException w:name="List Table 1 Light Accent 5" w:uiPriority="46"/>
-    <w:lsdException w:name="List Table 2 Accent 5" w:uiPriority="47"/>
-    <w:lsdException w:name="List Table 3 Accent 5" w:uiPriority="48"/>
-    <w:lsdException w:name="List Table 4 Accent 5" w:uiPriority="49"/>
-    <w:lsdException w:name="List Table 5 Dark Accent 5" w:uiPriority="50"/>
-    <w:lsdException w:name="List Table 6 Colorful Accent 5" w:uiPriority="51"/>
-    <w:lsdException w:name="List Table 7 Colorful Accent 5" w:uiPriority="52"/>
-    <w:lsdException w:name="List Table 1 Light Accent 6" w:uiPriority="46"/>
-    <w:lsdException w:name="List Table 2 Accent 6" w:uiPriority="47"/>
-    <w:lsdException w:name="List Table 3 Accent 6" w:uiPriority="48"/>
-    <w:lsdException w:name="List Table 4 Accent 6" w:uiPriority="49"/>
-    <w:lsdException w:name="List Table 5 Dark Accent 6" w:uiPriority="50"/>
-    <w:lsdException w:name="List Table 6 Colorful Accent 6" w:uiPriority="51"/>
-    <w:lsdException w:name="List Table 7 Colorful Accent 6" w:uiPriority="52"/>
+  <w:latentStyles w:defLockedState="0" w:defUIPriority="99" w:defSemiHidden="1" w:defUnhideWhenUsed="1" w:defQFormat="0" w:count="267">
+    <w:lsdException w:name="Normal" w:semiHidden="0" w:uiPriority="0" w:unhideWhenUsed="0" w:qFormat="1"/>
+    <w:lsdException w:name="heading 1" w:semiHidden="0" w:uiPriority="9" w:unhideWhenUsed="0" w:qFormat="1"/>
+    <w:lsdException w:name="heading 2" w:uiPriority="9" w:qFormat="1"/>
+    <w:lsdException w:name="heading 3" w:uiPriority="9" w:qFormat="1"/>
+    <w:lsdException w:name="heading 4" w:uiPriority="9" w:qFormat="1"/>
+    <w:lsdException w:name="heading 5" w:uiPriority="9" w:qFormat="1"/>
+    <w:lsdException w:name="heading 6" w:uiPriority="9" w:qFormat="1"/>
+    <w:lsdException w:name="heading 7" w:uiPriority="9" w:qFormat="1"/>
+    <w:lsdException w:name="heading 8" w:uiPriority="9" w:qFormat="1"/>
+    <w:lsdException w:name="heading 9" w:uiPriority="9" w:qFormat="1"/>
+    <w:lsdException w:name="toc 1" w:uiPriority="39"/>
+    <w:lsdException w:name="toc 2" w:uiPriority="39"/>
+    <w:lsdException w:name="toc 3" w:uiPriority="39"/>
+    <w:lsdException w:name="toc 4" w:uiPriority="39"/>
+    <w:lsdException w:name="toc 5" w:uiPriority="39"/>
+    <w:lsdException w:name="toc 6" w:uiPriority="39"/>
+    <w:lsdException w:name="toc 7" w:uiPriority="39"/>
+    <w:lsdException w:name="toc 8" w:uiPriority="39"/>
+    <w:lsdException w:name="toc 9" w:uiPriority="39"/>
+    <w:lsdException w:name="caption" w:uiPriority="35" w:qFormat="1"/>
+    <w:lsdException w:name="Title" w:semiHidden="0" w:uiPriority="10" w:unhideWhenUsed="0" w:qFormat="1"/>
+    <w:lsdException w:name="Default Paragraph Font" w:uiPriority="1"/>
+    <w:lsdException w:name="Subtitle" w:semiHidden="0" w:uiPriority="11" w:unhideWhenUsed="0" w:qFormat="1"/>
+    <w:lsdException w:name="Strong" w:semiHidden="0" w:uiPriority="22" w:unhideWhenUsed="0" w:qFormat="1"/>
+    <w:lsdException w:name="Emphasis" w:semiHidden="0" w:uiPriority="20" w:unhideWhenUsed="0" w:qFormat="1"/>
+    <w:lsdException w:name="Table Grid" w:semiHidden="0" w:uiPriority="39" w:unhideWhenUsed="0"/>
+    <w:lsdException w:name="Placeholder Text" w:unhideWhenUsed="0"/>
+    <w:lsdException w:name="No Spacing" w:semiHidden="0" w:uiPriority="1" w:unhideWhenUsed="0" w:qFormat="1"/>
+    <w:lsdException w:name="Light Shading" w:semiHidden="0" w:uiPriority="60" w:unhideWhenUsed="0"/>
+    <w:lsdException w:name="Light List" w:semiHidden="0" w:uiPriority="61" w:unhideWhenUsed="0"/>
+    <w:lsdException w:name="Light Grid" w:semiHidden="0" w:uiPriority="62" w:unhideWhenUsed="0"/>
+    <w:lsdException w:name="Medium Shading 1" w:semiHidden="0" w:uiPriority="63" w:unhideWhenUsed="0"/>
+    <w:lsdException w:name="Medium Shading 2" w:semiHidden="0" w:uiPriority="64" w:unhideWhenUsed="0"/>
+    <w:lsdException w:name="Medium List 1" w:semiHidden="0" w:uiPriority="65" w:unhideWhenUsed="0"/>
+    <w:lsdException w:name="Medium List 2" w:semiHidden="0" w:uiPriority="66" w:unhideWhenUsed="0"/>
+    <w:lsdException w:name="Medium Grid 1" w:semiHidden="0" w:uiPriority="67" w:unhideWhenUsed="0"/>
+    <w:lsdException w:name="Medium Grid 2" w:semiHidden="0" w:uiPriority="68" w:unhideWhenUsed="0"/>
+    <w:lsdException w:name="Medium Grid 3" w:semiHidden="0" w:uiPriority="69" w:unhideWhenUsed="0"/>
+    <w:lsdException w:name="Dark List" w:semiHidden="0" w:uiPriority="70" w:unhideWhenUsed="0"/>
+    <w:lsdException w:name="Colorful Shading" w:semiHidden="0" w:uiPriority="71" w:unhideWhenUsed="0"/>
+    <w:lsdException w:name="Colorful List" w:semiHidden="0" w:uiPriority="72" w:unhideWhenUsed="0"/>
+    <w:lsdException w:name="Colorful Grid" w:semiHidden="0" w:uiPriority="73" w:unhideWhenUsed="0"/>
+    <w:lsdException w:name="Light Shading Accent 1" w:semiHidden="0" w:uiPriority="60" w:unhideWhenUsed="0"/>
+    <w:lsdException w:name="Light List Accent 1" w:semiHidden="0" w:uiPriority="61" w:unhideWhenUsed="0"/>
+    <w:lsdException w:name="Light Grid Accent 1" w:semiHidden="0" w:uiPriority="62" w:unhideWhenUsed="0"/>
+    <w:lsdException w:name="Medium Shading 1 Accent 1" w:semiHidden="0" w:uiPriority="63" w:unhideWhenUsed="0"/>
+    <w:lsdException w:name="Medium Shading 2 Accent 1" w:semiHidden="0" w:uiPriority="64" w:unhideWhenUsed="0"/>
+    <w:lsdException w:name="Medium List 1 Accent 1" w:semiHidden="0" w:uiPriority="65" w:unhideWhenUsed="0"/>
+    <w:lsdException w:name="Revision" w:unhideWhenUsed="0"/>
+    <w:lsdException w:name="List Paragraph" w:semiHidden="0" w:uiPriority="34" w:unhideWhenUsed="0" w:qFormat="1"/>
+    <w:lsdException w:name="Quote" w:semiHidden="0" w:uiPriority="29" w:unhideWhenUsed="0" w:qFormat="1"/>
+    <w:lsdException w:name="Intense Quote" w:semiHidden="0" w:uiPriority="30" w:unhideWhenUsed="0" w:qFormat="1"/>
+    <w:lsdException w:name="Medium List 2 Accent 1" w:semiHidden="0" w:uiPriority="66" w:unhideWhenUsed="0"/>
+    <w:lsdException w:name="Medium Grid 1 Accent 1" w:semiHidden="0" w:uiPriority="67" w:unhideWhenUsed="0"/>
+    <w:lsdException w:name="Medium Grid 2 Accent 1" w:semiHidden="0" w:uiPriority="68" w:unhideWhenUsed="0"/>
+    <w:lsdException w:name="Medium Grid 3 Accent 1" w:semiHidden="0" w:uiPriority="69" w:unhideWhenUsed="0"/>
+    <w:lsdException w:name="Dark List Accent 1" w:semiHidden="0" w:uiPriority="70" w:unhideWhenUsed="0"/>
+    <w:lsdException w:name="Colorful Shading Accent 1" w:semiHidden="0" w:uiPriority="71" w:unhideWhenUsed="0"/>
+    <w:lsdException w:name="Colorful List Accent 1" w:semiHidden="0" w:uiPriority="72" w:unhideWhenUsed="0"/>
+    <w:lsdException w:name="Colorful Grid Accent 1" w:semiHidden="0" w:uiPriority="73" w:unhideWhenUsed="0"/>
+    <w:lsdException w:name="Light Shading Accent 2" w:semiHidden="0" w:uiPriority="60" w:unhideWhenUsed="0"/>
+    <w:lsdException w:name="Light List Accent 2" w:semiHidden="0" w:uiPriority="61" w:unhideWhenUsed="0"/>
+    <w:lsdException w:name="Light Grid Accent 2" w:semiHidden="0" w:uiPriority="62" w:unhideWhenUsed="0"/>
+    <w:lsdException w:name="Medium Shading 1 Accent 2" w:semiHidden="0" w:uiPriority="63" w:unhideWhenUsed="0"/>
+    <w:lsdException w:name="Medium Shading 2 Accent 2" w:semiHidden="0" w:uiPriority="64" w:unhideWhenUsed="0"/>
+    <w:lsdException w:name="Medium List 1 Accent 2" w:semiHidden="0" w:uiPriority="65" w:unhideWhenUsed="0"/>
+    <w:lsdException w:name="Medium List 2 Accent 2" w:semiHidden="0" w:uiPriority="66" w:unhideWhenUsed="0"/>
+    <w:lsdException w:name="Medium Grid 1 Accent 2" w:semiHidden="0" w:uiPriority="67" w:unhideWhenUsed="0"/>
+    <w:lsdException w:name="Medium Grid 2 Accent 2" w:semiHidden="0" w:uiPriority="68" w:unhideWhenUsed="0"/>
+    <w:lsdException w:name="Medium Grid 3 Accent 2" w:semiHidden="0" w:uiPriority="69" w:unhideWhenUsed="0"/>
+    <w:lsdException w:name="Dark List Accent 2" w:semiHidden="0" w:uiPriority="70" w:unhideWhenUsed="0"/>
+    <w:lsdException w:name="Colorful Shading Accent 2" w:semiHidden="0" w:uiPriority="71" w:unhideWhenUsed="0"/>
+    <w:lsdException w:name="Colorful List Accent 2" w:semiHidden="0" w:uiPriority="72" w:unhideWhenUsed="0"/>
+    <w:lsdException w:name="Colorful Grid Accent 2" w:semiHidden="0" w:uiPriority="73" w:unhideWhenUsed="0"/>
+    <w:lsdException w:name="Light Shading Accent 3" w:semiHidden="0" w:uiPriority="60" w:unhideWhenUsed="0"/>
+    <w:lsdException w:name="Light List Accent 3" w:semiHidden="0" w:uiPriority="61" w:unhideWhenUsed="0"/>
+    <w:lsdException w:name="Light Grid Accent 3" w:semiHidden="0" w:uiPriority="62" w:unhideWhenUsed="0"/>
+    <w:lsdException w:name="Medium Shading 1 Accent 3" w:semiHidden="0" w:uiPriority="63" w:unhideWhenUsed="0"/>
+    <w:lsdException w:name="Medium Shading 2 Accent 3" w:semiHidden="0" w:uiPriority="64" w:unhideWhenUsed="0"/>
+    <w:lsdException w:name="Medium List 1 Accent 3" w:semiHidden="0" w:uiPriority="65" w:unhideWhenUsed="0"/>
+    <w:lsdException w:name="Medium List 2 Accent 3" w:semiHidden="0" w:uiPriority="66" w:unhideWhenUsed="0"/>
+    <w:lsdException w:name="Medium Grid 1 Accent 3" w:semiHidden="0" w:uiPriority="67" w:unhideWhenUsed="0"/>
+    <w:lsdException w:name="Medium Grid 2 Accent 3" w:semiHidden="0" w:uiPriority="68" w:unhideWhenUsed="0"/>
+    <w:lsdException w:name="Medium Grid 3 Accent 3" w:semiHidden="0" w:uiPriority="69" w:unhideWhenUsed="0"/>
+    <w:lsdException w:name="Dark List Accent 3" w:semiHidden="0" w:uiPriority="70" w:unhideWhenUsed="0"/>
+    <w:lsdException w:name="Colorful Shading Accent 3" w:semiHidden="0" w:uiPriority="71" w:unhideWhenUsed="0"/>
+    <w:lsdException w:name="Colorful List Accent 3" w:semiHidden="0" w:uiPriority="72" w:unhideWhenUsed="0"/>
+    <w:lsdException w:name="Colorful Grid Accent 3" w:semiHidden="0" w:uiPriority="73" w:unhideWhenUsed="0"/>
+    <w:lsdException w:name="Light Shading Accent 4" w:semiHidden="0" w:uiPriority="60" w:unhideWhenUsed="0"/>
+    <w:lsdException w:name="Light List Accent 4" w:semiHidden="0" w:uiPriority="61" w:unhideWhenUsed="0"/>
+    <w:lsdException w:name="Light Grid Accent 4" w:semiHidden="0" w:uiPriority="62" w:unhideWhenUsed="0"/>
+    <w:lsdException w:name="Medium Shading 1 Accent 4" w:semiHidden="0" w:uiPriority="63" w:unhideWhenUsed="0"/>
+    <w:lsdException w:name="Medium Shading 2 Accent 4" w:semiHidden="0" w:uiPriority="64" w:unhideWhenUsed="0"/>
+    <w:lsdException w:name="Medium List 1 Accent 4" w:semiHidden="0" w:uiPriority="65" w:unhideWhenUsed="0"/>
+    <w:lsdException w:name="Medium List 2 Accent 4" w:semiHidden="0" w:uiPriority="66" w:unhideWhenUsed="0"/>
+    <w:lsdException w:name="Medium Grid 1 Accent 4" w:semiHidden="0" w:uiPriority="67" w:unhideWhenUsed="0"/>
+    <w:lsdException w:name="Medium Grid 2 Accent 4" w:semiHidden="0" w:uiPriority="68" w:unhideWhenUsed="0"/>
+    <w:lsdException w:name="Medium Grid 3 Accent 4" w:semiHidden="0" w:uiPriority="69" w:unhideWhenUsed="0"/>
+    <w:lsdException w:name="Dark List Accent 4" w:semiHidden="0" w:uiPriority="70" w:unhideWhenUsed="0"/>
+    <w:lsdException w:name="Colorful Shading Accent 4" w:semiHidden="0" w:uiPriority="71" w:unhideWhenUsed="0"/>
+    <w:lsdException w:name="Colorful List Accent 4" w:semiHidden="0" w:uiPriority="72" w:unhideWhenUsed="0"/>
+    <w:lsdException w:name="Colorful Grid Accent 4" w:semiHidden="0" w:uiPriority="73" w:unhideWhenUsed="0"/>
+    <w:lsdException w:name="Light Shading Accent 5" w:semiHidden="0" w:uiPriority="60" w:unhideWhenUsed="0"/>
+    <w:lsdException w:name="Light List Accent 5" w:semiHidden="0" w:uiPriority="61" w:unhideWhenUsed="0"/>
+    <w:lsdException w:name="Light Grid Accent 5" w:semiHidden="0" w:uiPriority="62" w:unhideWhenUsed="0"/>
+    <w:lsdException w:name="Medium Shading 1 Accent 5" w:semiHidden="0" w:uiPriority="63" w:unhideWhenUsed="0"/>
+    <w:lsdException w:name="Medium Shading 2 Accent 5" w:semiHidden="0" w:uiPriority="64" w:unhideWhenUsed="0"/>
+    <w:lsdException w:name="Medium List 1 Accent 5" w:semiHidden="0" w:uiPriority="65" w:unhideWhenUsed="0"/>
+    <w:lsdException w:name="Medium List 2 Accent 5" w:semiHidden="0" w:uiPriority="66" w:unhideWhenUsed="0"/>
+    <w:lsdException w:name="Medium Grid 1 Accent 5" w:semiHidden="0" w:uiPriority="67" w:unhideWhenUsed="0"/>
+    <w:lsdException w:name="Medium Grid 2 Accent 5" w:semiHidden="0" w:uiPriority="68" w:unhideWhenUsed="0"/>
+    <w:lsdException w:name="Medium Grid 3 Accent 5" w:semiHidden="0" w:uiPriority="69" w:unhideWhenUsed="0"/>
+    <w:lsdException w:name="Dark List Accent 5" w:semiHidden="0" w:uiPriority="70" w:unhideWhenUsed="0"/>
+    <w:lsdException w:name="Colorful Shading Accent 5" w:semiHidden="0" w:uiPriority="71" w:unhideWhenUsed="0"/>
+    <w:lsdException w:name="Colorful List Accent 5" w:semiHidden="0" w:uiPriority="72" w:unhideWhenUsed="0"/>
+    <w:lsdException w:name="Colorful Grid Accent 5" w:semiHidden="0" w:uiPriority="73" w:unhideWhenUsed="0"/>
+    <w:lsdException w:name="Light Shading Accent 6" w:semiHidden="0" w:uiPriority="60" w:unhideWhenUsed="0"/>
+    <w:lsdException w:name="Light List Accent 6" w:semiHidden="0" w:uiPriority="61" w:unhideWhenUsed="0"/>
+    <w:lsdException w:name="Light Grid Accent 6" w:semiHidden="0" w:uiPriority="62" w:unhideWhenUsed="0"/>
+    <w:lsdException w:name="Medium Shading 1 Accent 6" w:semiHidden="0" w:uiPriority="63" w:unhideWhenUsed="0"/>
+    <w:lsdException w:name="Medium Shading 2 Accent 6" w:semiHidden="0" w:uiPriority="64" w:unhideWhenUsed="0"/>
+    <w:lsdException w:name="Medium List 1 Accent 6" w:semiHidden="0" w:uiPriority="65" w:unhideWhenUsed="0"/>
+    <w:lsdException w:name="Medium List 2 Accent 6" w:semiHidden="0" w:uiPriority="66" w:unhideWhenUsed="0"/>
+    <w:lsdException w:name="Medium Grid 1 Accent 6" w:semiHidden="0" w:uiPriority="67" w:unhideWhenUsed="0"/>
+    <w:lsdException w:name="Medium Grid 2 Accent 6" w:semiHidden="0" w:uiPriority="68" w:unhideWhenUsed="0"/>
+    <w:lsdException w:name="Medium Grid 3 Accent 6" w:semiHidden="0" w:uiPriority="69" w:unhideWhenUsed="0"/>
+    <w:lsdException w:name="Dark List Accent 6" w:semiHidden="0" w:uiPriority="70" w:unhideWhenUsed="0"/>
+    <w:lsdException w:name="Colorful Shading Accent 6" w:semiHidden="0" w:uiPriority="71" w:unhideWhenUsed="0"/>
+    <w:lsdException w:name="Colorful List Accent 6" w:semiHidden="0" w:uiPriority="72" w:unhideWhenUsed="0"/>
+    <w:lsdException w:name="Colorful Grid Accent 6" w:semiHidden="0" w:uiPriority="73" w:unhideWhenUsed="0"/>
+    <w:lsdException w:name="Subtle Emphasis" w:semiHidden="0" w:uiPriority="19" w:unhideWhenUsed="0" w:qFormat="1"/>
+    <w:lsdException w:name="Intense Emphasis" w:semiHidden="0" w:uiPriority="21" w:unhideWhenUsed="0" w:qFormat="1"/>
+    <w:lsdException w:name="Subtle Reference" w:semiHidden="0" w:uiPriority="31" w:unhideWhenUsed="0" w:qFormat="1"/>
+    <w:lsdException w:name="Intense Reference" w:semiHidden="0" w:uiPriority="32" w:unhideWhenUsed="0" w:qFormat="1"/>
+    <w:lsdException w:name="Book Title" w:semiHidden="0" w:uiPriority="33" w:unhideWhenUsed="0" w:qFormat="1"/>
+    <w:lsdException w:name="Bibliography" w:uiPriority="37"/>
+    <w:lsdException w:name="TOC Heading" w:uiPriority="39" w:qFormat="1"/>
+  </w:latentStyles>
+  <w:style w:type="paragraph" w:default="1" w:styleId="Normal">
+    <w:name w:val="Normal"/>
+    <w:qFormat/>
+  </w:style>
+  <w:style w:type="character" w:default="1" w:styleId="DefaultParagraphFont">
+    <w:name w:val="Default Paragraph Font"/>
+    <w:uiPriority w:val="1"/>
+    <w:semiHidden/>
+    <w:unhideWhenUsed/>
+  </w:style>
+  <w:style w:type="table" w:default="1" w:styleId="TableNormal">
+    <w:name w:val="Normal Table"/>
+    <w:uiPriority w:val="99"/>
+    <w:semiHidden/>
+    <w:unhideWhenUsed/>
+    <w:tblPr>
+      <w:tblInd w:w="0" w:type="dxa"/>
+      <w:tblCellMar>
+        <w:top w:w="0" w:type="dxa"/>
+        <w:left w:w="108" w:type="dxa"/>
+        <w:bottom w:w="0" w:type="dxa"/>
+        <w:right w:w="108" w:type="dxa"/>
+      </w:tblCellMar>
+    </w:tblPr>
+  </w:style>
+  <w:style w:type="numbering" w:default="1" w:styleId="NoList">
+    <w:name w:val="No List"/>
+    <w:uiPriority w:val="99"/>
+    <w:semiHidden/>
+    <w:unhideWhenUsed/>
+  </w:style>
+  <w:style w:type="paragraph" w:styleId="Header">
+    <w:name w:val="header"/>
+    <w:basedOn w:val="Normal"/>
+    <w:link w:val="HeaderChar"/>
+    <w:uiPriority w:val="99"/>
+    <w:unhideWhenUsed/>
+    <w:rsid w:val="00804F63"/>
+    <w:pPr>
+      <w:tabs>
+        <w:tab w:val="center" w:pos="4680"/>
+        <w:tab w:val="right" w:pos="9360"/>
+      </w:tabs>
+      <w:spacing w:after="0" w:line="240" w:lineRule="auto"/>
+    </w:pPr>
+  </w:style>
+  <w:style w:type="character" w:customStyle="1" w:styleId="HeaderChar">
+    <w:name w:val="Header Char"/>
+    <w:basedOn w:val="DefaultParagraphFont"/>
+    <w:link w:val="Header"/>
+    <w:uiPriority w:val="99"/>
+    <w:rsid w:val="00804F63"/>
+  </w:style>
+  <w:style w:type="paragraph" w:styleId="Footer">
+    <w:name w:val="footer"/>
+    <w:basedOn w:val="Normal"/>
+    <w:link w:val="FooterChar"/>
+    <w:uiPriority w:val="99"/>
+    <w:unhideWhenUsed/>
+    <w:rsid w:val="00804F63"/>
+    <w:pPr>
+      <w:tabs>
+        <w:tab w:val="center" w:pos="4680"/>
+        <w:tab w:val="right" w:pos="9360"/>
+      </w:tabs>
+      <w:spacing w:after="0" w:line="240" w:lineRule="auto"/>
+    </w:pPr>
+  </w:style>
+  <w:style w:type="character" w:customStyle="1" w:styleId="FooterChar">
+    <w:name w:val="Footer Char"/>
+    <w:basedOn w:val="DefaultParagraphFont"/>
+    <w:link w:val="Footer"/>
+    <w:uiPriority w:val="99"/>
+    <w:rsid w:val="00804F63"/>
+  </w:style>
+</w:styles>
+</file>
+
+<file path=word/stylesWithEffects.xml><?xml version="1.0" encoding="utf-8"?>
+<w:styles xmlns:wpc="http://schemas.microsoft.com/office/word/2010/wordprocessingCanvas" xmlns:mc="http://schemas.openxmlformats.org/markup-compatibility/2006" xmlns:o="urn:schemas-microsoft-com:office:office" xmlns:r="http://schemas.openxmlformats.org/officeDocument/2006/relationships" xmlns:m="http://schemas.openxmlformats.org/officeDocument/2006/math" xmlns:v="urn:schemas-microsoft-com:vml" xmlns:wp14="http://schemas.microsoft.com/office/word/2010/wordprocessingDrawing" xmlns:wp="http://schemas.openxmlformats.org/drawingml/2006/wordprocessingDrawing" xmlns:w10="urn:schemas-microsoft-com:office:word" xmlns:w="http://schemas.openxmlformats.org/wordprocessingml/2006/main" xmlns:w14="http://schemas.microsoft.com/office/word/2010/wordml" xmlns:wpg="http://schemas.microsoft.com/office/word/2010/wordprocessingGroup" xmlns:wpi="http://schemas.microsoft.com/office/word/2010/wordprocessingInk" xmlns:wne="http://schemas.microsoft.com/office/word/2006/wordml" xmlns:wps="http://schemas.microsoft.com/office/word/2010/wordprocessingShape" mc:Ignorable="w14 wp14">
+  <w:docDefaults>
+    <w:rPrDefault>
+      <w:rPr>
+        <w:rFonts w:asciiTheme="minorHAnsi" w:eastAsiaTheme="minorHAnsi" w:hAnsiTheme="minorHAnsi" w:cstheme="minorBidi"/>
+        <w:sz w:val="22"/>
+        <w:szCs w:val="22"/>
+        <w:lang w:val="en-US" w:eastAsia="en-US" w:bidi="ar-SA"/>
+      </w:rPr>
+    </w:rPrDefault>
+    <w:pPrDefault>
+      <w:pPr>
+        <w:spacing w:after="160" w:line="259" w:lineRule="auto"/>
+      </w:pPr>
+    </w:pPrDefault>
+  </w:docDefaults>
+  <w:latentStyles w:defLockedState="0" w:defUIPriority="99" w:defSemiHidden="1" w:defUnhideWhenUsed="1" w:defQFormat="0" w:count="267">
+    <w:lsdException w:name="Normal" w:semiHidden="0" w:uiPriority="0" w:unhideWhenUsed="0" w:qFormat="1"/>
+    <w:lsdException w:name="heading 1" w:semiHidden="0" w:uiPriority="9" w:unhideWhenUsed="0" w:qFormat="1"/>
+    <w:lsdException w:name="heading 2" w:uiPriority="9" w:qFormat="1"/>
+    <w:lsdException w:name="heading 3" w:uiPriority="9" w:qFormat="1"/>
+    <w:lsdException w:name="heading 4" w:uiPriority="9" w:qFormat="1"/>
+    <w:lsdException w:name="heading 5" w:uiPriority="9" w:qFormat="1"/>
+    <w:lsdException w:name="heading 6" w:uiPriority="9" w:qFormat="1"/>
+    <w:lsdException w:name="heading 7" w:uiPriority="9" w:qFormat="1"/>
+    <w:lsdException w:name="heading 8" w:uiPriority="9" w:qFormat="1"/>
+    <w:lsdException w:name="heading 9" w:uiPriority="9" w:qFormat="1"/>
+    <w:lsdException w:name="toc 1" w:uiPriority="39"/>
+    <w:lsdException w:name="toc 2" w:uiPriority="39"/>
+    <w:lsdException w:name="toc 3" w:uiPriority="39"/>
+    <w:lsdException w:name="toc 4" w:uiPriority="39"/>
+    <w:lsdException w:name="toc 5" w:uiPriority="39"/>
+    <w:lsdException w:name="toc 6" w:uiPriority="39"/>
+    <w:lsdException w:name="toc 7" w:uiPriority="39"/>
+    <w:lsdException w:name="toc 8" w:uiPriority="39"/>
+    <w:lsdException w:name="toc 9" w:uiPriority="39"/>
+    <w:lsdException w:name="caption" w:uiPriority="35" w:qFormat="1"/>
+    <w:lsdException w:name="Title" w:semiHidden="0" w:uiPriority="10" w:unhideWhenUsed="0" w:qFormat="1"/>
+    <w:lsdException w:name="Default Paragraph Font" w:uiPriority="1"/>
+    <w:lsdException w:name="Subtitle" w:semiHidden="0" w:uiPriority="11" w:unhideWhenUsed="0" w:qFormat="1"/>
+    <w:lsdException w:name="Strong" w:semiHidden="0" w:uiPriority="22" w:unhideWhenUsed="0" w:qFormat="1"/>
+    <w:lsdException w:name="Emphasis" w:semiHidden="0" w:uiPriority="20" w:unhideWhenUsed="0" w:qFormat="1"/>
+    <w:lsdException w:name="Table Grid" w:semiHidden="0" w:uiPriority="39" w:unhideWhenUsed="0"/>
+    <w:lsdException w:name="Placeholder Text" w:unhideWhenUsed="0"/>
+    <w:lsdException w:name="No Spacing" w:semiHidden="0" w:uiPriority="1" w:unhideWhenUsed="0" w:qFormat="1"/>
+    <w:lsdException w:name="Light Shading" w:semiHidden="0" w:uiPriority="60" w:unhideWhenUsed="0"/>
+    <w:lsdException w:name="Light List" w:semiHidden="0" w:uiPriority="61" w:unhideWhenUsed="0"/>
+    <w:lsdException w:name="Light Grid" w:semiHidden="0" w:uiPriority="62" w:unhideWhenUsed="0"/>
+    <w:lsdException w:name="Medium Shading 1" w:semiHidden="0" w:uiPriority="63" w:unhideWhenUsed="0"/>
+    <w:lsdException w:name="Medium Shading 2" w:semiHidden="0" w:uiPriority="64" w:unhideWhenUsed="0"/>
+    <w:lsdException w:name="Medium List 1" w:semiHidden="0" w:uiPriority="65" w:unhideWhenUsed="0"/>
+    <w:lsdException w:name="Medium List 2" w:semiHidden="0" w:uiPriority="66" w:unhideWhenUsed="0"/>
+    <w:lsdException w:name="Medium Grid 1" w:semiHidden="0" w:uiPriority="67" w:unhideWhenUsed="0"/>
+    <w:lsdException w:name="Medium Grid 2" w:semiHidden="0" w:uiPriority="68" w:unhideWhenUsed="0"/>
+    <w:lsdException w:name="Medium Grid 3" w:semiHidden="0" w:uiPriority="69" w:unhideWhenUsed="0"/>
+    <w:lsdException w:name="Dark List" w:semiHidden="0" w:uiPriority="70" w:unhideWhenUsed="0"/>
+    <w:lsdException w:name="Colorful Shading" w:semiHidden="0" w:uiPriority="71" w:unhideWhenUsed="0"/>
+    <w:lsdException w:name="Colorful List" w:semiHidden="0" w:uiPriority="72" w:unhideWhenUsed="0"/>
+    <w:lsdException w:name="Colorful Grid" w:semiHidden="0" w:uiPriority="73" w:unhideWhenUsed="0"/>
+    <w:lsdException w:name="Light Shading Accent 1" w:semiHidden="0" w:uiPriority="60" w:unhideWhenUsed="0"/>
+    <w:lsdException w:name="Light List Accent 1" w:semiHidden="0" w:uiPriority="61" w:unhideWhenUsed="0"/>
+    <w:lsdException w:name="Light Grid Accent 1" w:semiHidden="0" w:uiPriority="62" w:unhideWhenUsed="0"/>
+    <w:lsdException w:name="Medium Shading 1 Accent 1" w:semiHidden="0" w:uiPriority="63" w:unhideWhenUsed="0"/>
+    <w:lsdException w:name="Medium Shading 2 Accent 1" w:semiHidden="0" w:uiPriority="64" w:unhideWhenUsed="0"/>
+    <w:lsdException w:name="Medium List 1 Accent 1" w:semiHidden="0" w:uiPriority="65" w:unhideWhenUsed="0"/>
+    <w:lsdException w:name="Revision" w:unhideWhenUsed="0"/>
+    <w:lsdException w:name="List Paragraph" w:semiHidden="0" w:uiPriority="34" w:unhideWhenUsed="0" w:qFormat="1"/>
+    <w:lsdException w:name="Quote" w:semiHidden="0" w:uiPriority="29" w:unhideWhenUsed="0" w:qFormat="1"/>
+    <w:lsdException w:name="Intense Quote" w:semiHidden="0" w:uiPriority="30" w:unhideWhenUsed="0" w:qFormat="1"/>
+    <w:lsdException w:name="Medium List 2 Accent 1" w:semiHidden="0" w:uiPriority="66" w:unhideWhenUsed="0"/>
+    <w:lsdException w:name="Medium Grid 1 Accent 1" w:semiHidden="0" w:uiPriority="67" w:unhideWhenUsed="0"/>
+    <w:lsdException w:name="Medium Grid 2 Accent 1" w:semiHidden="0" w:uiPriority="68" w:unhideWhenUsed="0"/>
+    <w:lsdException w:name="Medium Grid 3 Accent 1" w:semiHidden="0" w:uiPriority="69" w:unhideWhenUsed="0"/>
+    <w:lsdException w:name="Dark List Accent 1" w:semiHidden="0" w:uiPriority="70" w:unhideWhenUsed="0"/>
+    <w:lsdException w:name="Colorful Shading Accent 1" w:semiHidden="0" w:uiPriority="71" w:unhideWhenUsed="0"/>
+    <w:lsdException w:name="Colorful List Accent 1" w:semiHidden="0" w:uiPriority="72" w:unhideWhenUsed="0"/>
+    <w:lsdException w:name="Colorful Grid Accent 1" w:semiHidden="0" w:uiPriority="73" w:unhideWhenUsed="0"/>
+    <w:lsdException w:name="Light Shading Accent 2" w:semiHidden="0" w:uiPriority="60" w:unhideWhenUsed="0"/>
+    <w:lsdException w:name="Light List Accent 2" w:semiHidden="0" w:uiPriority="61" w:unhideWhenUsed="0"/>
+    <w:lsdException w:name="Light Grid Accent 2" w:semiHidden="0" w:uiPriority="62" w:unhideWhenUsed="0"/>
+    <w:lsdException w:name="Medium Shading 1 Accent 2" w:semiHidden="0" w:uiPriority="63" w:unhideWhenUsed="0"/>
+    <w:lsdException w:name="Medium Shading 2 Accent 2" w:semiHidden="0" w:uiPriority="64" w:unhideWhenUsed="0"/>
+    <w:lsdException w:name="Medium List 1 Accent 2" w:semiHidden="0" w:uiPriority="65" w:unhideWhenUsed="0"/>
+    <w:lsdException w:name="Medium List 2 Accent 2" w:semiHidden="0" w:uiPriority="66" w:unhideWhenUsed="0"/>
+    <w:lsdException w:name="Medium Grid 1 Accent 2" w:semiHidden="0" w:uiPriority="67" w:unhideWhenUsed="0"/>
+    <w:lsdException w:name="Medium Grid 2 Accent 2" w:semiHidden="0" w:uiPriority="68" w:unhideWhenUsed="0"/>
+    <w:lsdException w:name="Medium Grid 3 Accent 2" w:semiHidden="0" w:uiPriority="69" w:unhideWhenUsed="0"/>
+    <w:lsdException w:name="Dark List Accent 2" w:semiHidden="0" w:uiPriority="70" w:unhideWhenUsed="0"/>
+    <w:lsdException w:name="Colorful Shading Accent 2" w:semiHidden="0" w:uiPriority="71" w:unhideWhenUsed="0"/>
+    <w:lsdException w:name="Colorful List Accent 2" w:semiHidden="0" w:uiPriority="72" w:unhideWhenUsed="0"/>
+    <w:lsdException w:name="Colorful Grid Accent 2" w:semiHidden="0" w:uiPriority="73" w:unhideWhenUsed="0"/>
+    <w:lsdException w:name="Light Shading Accent 3" w:semiHidden="0" w:uiPriority="60" w:unhideWhenUsed="0"/>
+    <w:lsdException w:name="Light List Accent 3" w:semiHidden="0" w:uiPriority="61" w:unhideWhenUsed="0"/>
+    <w:lsdException w:name="Light Grid Accent 3" w:semiHidden="0" w:uiPriority="62" w:unhideWhenUsed="0"/>
+    <w:lsdException w:name="Medium Shading 1 Accent 3" w:semiHidden="0" w:uiPriority="63" w:unhideWhenUsed="0"/>
+    <w:lsdException w:name="Medium Shading 2 Accent 3" w:semiHidden="0" w:uiPriority="64" w:unhideWhenUsed="0"/>
+    <w:lsdException w:name="Medium List 1 Accent 3" w:semiHidden="0" w:uiPriority="65" w:unhideWhenUsed="0"/>
+    <w:lsdException w:name="Medium List 2 Accent 3" w:semiHidden="0" w:uiPriority="66" w:unhideWhenUsed="0"/>
+    <w:lsdException w:name="Medium Grid 1 Accent 3" w:semiHidden="0" w:uiPriority="67" w:unhideWhenUsed="0"/>
+    <w:lsdException w:name="Medium Grid 2 Accent 3" w:semiHidden="0" w:uiPriority="68" w:unhideWhenUsed="0"/>
+    <w:lsdException w:name="Medium Grid 3 Accent 3" w:semiHidden="0" w:uiPriority="69" w:unhideWhenUsed="0"/>
+    <w:lsdException w:name="Dark List Accent 3" w:semiHidden="0" w:uiPriority="70" w:unhideWhenUsed="0"/>
+    <w:lsdException w:name="Colorful Shading Accent 3" w:semiHidden="0" w:uiPriority="71" w:unhideWhenUsed="0"/>
+    <w:lsdException w:name="Colorful List Accent 3" w:semiHidden="0" w:uiPriority="72" w:unhideWhenUsed="0"/>
+    <w:lsdException w:name="Colorful Grid Accent 3" w:semiHidden="0" w:uiPriority="73" w:unhideWhenUsed="0"/>
+    <w:lsdException w:name="Light Shading Accent 4" w:semiHidden="0" w:uiPriority="60" w:unhideWhenUsed="0"/>
+    <w:lsdException w:name="Light List Accent 4" w:semiHidden="0" w:uiPriority="61" w:unhideWhenUsed="0"/>
+    <w:lsdException w:name="Light Grid Accent 4" w:semiHidden="0" w:uiPriority="62" w:unhideWhenUsed="0"/>
+    <w:lsdException w:name="Medium Shading 1 Accent 4" w:semiHidden="0" w:uiPriority="63" w:unhideWhenUsed="0"/>
+    <w:lsdException w:name="Medium Shading 2 Accent 4" w:semiHidden="0" w:uiPriority="64" w:unhideWhenUsed="0"/>
+    <w:lsdException w:name="Medium List 1 Accent 4" w:semiHidden="0" w:uiPriority="65" w:unhideWhenUsed="0"/>
+    <w:lsdException w:name="Medium List 2 Accent 4" w:semiHidden="0" w:uiPriority="66" w:unhideWhenUsed="0"/>
+    <w:lsdException w:name="Medium Grid 1 Accent 4" w:semiHidden="0" w:uiPriority="67" w:unhideWhenUsed="0"/>
+    <w:lsdException w:name="Medium Grid 2 Accent 4" w:semiHidden="0" w:uiPriority="68" w:unhideWhenUsed="0"/>
+    <w:lsdException w:name="Medium Grid 3 Accent 4" w:semiHidden="0" w:uiPriority="69" w:unhideWhenUsed="0"/>
+    <w:lsdException w:name="Dark List Accent 4" w:semiHidden="0" w:uiPriority="70" w:unhideWhenUsed="0"/>
+    <w:lsdException w:name="Colorful Shading Accent 4" w:semiHidden="0" w:uiPriority="71" w:unhideWhenUsed="0"/>
+    <w:lsdException w:name="Colorful List Accent 4" w:semiHidden="0" w:uiPriority="72" w:unhideWhenUsed="0"/>
+    <w:lsdException w:name="Colorful Grid Accent 4" w:semiHidden="0" w:uiPriority="73" w:unhideWhenUsed="0"/>
+    <w:lsdException w:name="Light Shading Accent 5" w:semiHidden="0" w:uiPriority="60" w:unhideWhenUsed="0"/>
+    <w:lsdException w:name="Light List Accent 5" w:semiHidden="0" w:uiPriority="61" w:unhideWhenUsed="0"/>
+    <w:lsdException w:name="Light Grid Accent 5" w:semiHidden="0" w:uiPriority="62" w:unhideWhenUsed="0"/>
+    <w:lsdException w:name="Medium Shading 1 Accent 5" w:semiHidden="0" w:uiPriority="63" w:unhideWhenUsed="0"/>
+    <w:lsdException w:name="Medium Shading 2 Accent 5" w:semiHidden="0" w:uiPriority="64" w:unhideWhenUsed="0"/>
+    <w:lsdException w:name="Medium List 1 Accent 5" w:semiHidden="0" w:uiPriority="65" w:unhideWhenUsed="0"/>
+    <w:lsdException w:name="Medium List 2 Accent 5" w:semiHidden="0" w:uiPriority="66" w:unhideWhenUsed="0"/>
+    <w:lsdException w:name="Medium Grid 1 Accent 5" w:semiHidden="0" w:uiPriority="67" w:unhideWhenUsed="0"/>
+    <w:lsdException w:name="Medium Grid 2 Accent 5" w:semiHidden="0" w:uiPriority="68" w:unhideWhenUsed="0"/>
+    <w:lsdException w:name="Medium Grid 3 Accent 5" w:semiHidden="0" w:uiPriority="69" w:unhideWhenUsed="0"/>
+    <w:lsdException w:name="Dark List Accent 5" w:semiHidden="0" w:uiPriority="70" w:unhideWhenUsed="0"/>
+    <w:lsdException w:name="Colorful Shading Accent 5" w:semiHidden="0" w:uiPriority="71" w:unhideWhenUsed="0"/>
+    <w:lsdException w:name="Colorful List Accent 5" w:semiHidden="0" w:uiPriority="72" w:unhideWhenUsed="0"/>
+    <w:lsdException w:name="Colorful Grid Accent 5" w:semiHidden="0" w:uiPriority="73" w:unhideWhenUsed="0"/>
+    <w:lsdException w:name="Light Shading Accent 6" w:semiHidden="0" w:uiPriority="60" w:unhideWhenUsed="0"/>
+    <w:lsdException w:name="Light List Accent 6" w:semiHidden="0" w:uiPriority="61" w:unhideWhenUsed="0"/>
+    <w:lsdException w:name="Light Grid Accent 6" w:semiHidden="0" w:uiPriority="62" w:unhideWhenUsed="0"/>
+    <w:lsdException w:name="Medium Shading 1 Accent 6" w:semiHidden="0" w:uiPriority="63" w:unhideWhenUsed="0"/>
+    <w:lsdException w:name="Medium Shading 2 Accent 6" w:semiHidden="0" w:uiPriority="64" w:unhideWhenUsed="0"/>
+    <w:lsdException w:name="Medium List 1 Accent 6" w:semiHidden="0" w:uiPriority="65" w:unhideWhenUsed="0"/>
+    <w:lsdException w:name="Medium List 2 Accent 6" w:semiHidden="0" w:uiPriority="66" w:unhideWhenUsed="0"/>
+    <w:lsdException w:name="Medium Grid 1 Accent 6" w:semiHidden="0" w:uiPriority="67" w:unhideWhenUsed="0"/>
+    <w:lsdException w:name="Medium Grid 2 Accent 6" w:semiHidden="0" w:uiPriority="68" w:unhideWhenUsed="0"/>
+    <w:lsdException w:name="Medium Grid 3 Accent 6" w:semiHidden="0" w:uiPriority="69" w:unhideWhenUsed="0"/>
+    <w:lsdException w:name="Dark List Accent 6" w:semiHidden="0" w:uiPriority="70" w:unhideWhenUsed="0"/>
+    <w:lsdException w:name="Colorful Shading Accent 6" w:semiHidden="0" w:uiPriority="71" w:unhideWhenUsed="0"/>
+    <w:lsdException w:name="Colorful List Accent 6" w:semiHidden="0" w:uiPriority="72" w:unhideWhenUsed="0"/>
+    <w:lsdException w:name="Colorful Grid Accent 6" w:semiHidden="0" w:uiPriority="73" w:unhideWhenUsed="0"/>
+    <w:lsdException w:name="Subtle Emphasis" w:semiHidden="0" w:uiPriority="19" w:unhideWhenUsed="0" w:qFormat="1"/>
+    <w:lsdException w:name="Intense Emphasis" w:semiHidden="0" w:uiPriority="21" w:unhideWhenUsed="0" w:qFormat="1"/>
+    <w:lsdException w:name="Subtle Reference" w:semiHidden="0" w:uiPriority="31" w:unhideWhenUsed="0" w:qFormat="1"/>
+    <w:lsdException w:name="Intense Reference" w:semiHidden="0" w:uiPriority="32" w:unhideWhenUsed="0" w:qFormat="1"/>
+    <w:lsdException w:name="Book Title" w:semiHidden="0" w:uiPriority="33" w:unhideWhenUsed="0" w:qFormat="1"/>
+    <w:lsdException w:name="Bibliography" w:uiPriority="37"/>
+    <w:lsdException w:name="TOC Heading" w:uiPriority="39" w:qFormat="1"/>
   </w:latentStyles>
   <w:style w:type="paragraph" w:default="1" w:styleId="Normal">
     <w:name w:val="Normal"/>
@@ -1008,7 +1006,7 @@
     </a:clrScheme>
     <a:fontScheme name="Office">
       <a:majorFont>
-        <a:latin typeface="Calibri Light" panose="020F0302020204030204"/>
+        <a:latin typeface="Calibri Light"/>
         <a:ea typeface=""/>
         <a:cs typeface=""/>
         <a:font script="Jpan" typeface="游ゴシック Light"/>
@@ -1043,7 +1041,7 @@
         <a:font script="Geor" typeface="Sylfaen"/>
       </a:majorFont>
       <a:minorFont>
-        <a:latin typeface="Calibri" panose="020F0502020204030204"/>
+        <a:latin typeface="Calibri"/>
         <a:ea typeface=""/>
         <a:cs typeface=""/>
         <a:font script="Jpan" typeface="游明朝"/>
@@ -1220,7 +1218,7 @@
   <a:extraClrSchemeLst/>
   <a:extLst>
     <a:ext uri="{05A4C25C-085E-4340-85A3-A5531E510DB2}">
-      <thm15:themeFamily xmlns:thm15="http://schemas.microsoft.com/office/thememl/2012/main" name="Office Theme" id="{62F939B6-93AF-4DB8-9C6B-D6C7DFDC589F}" vid="{4A3C46E8-61CC-4603-A589-7422A47A8E4A}"/>
+      <thm15:themeFamily xmlns:thm15="http://schemas.microsoft.com/office/thememl/2012/main" xmlns="" name="Office Theme" id="{62F939B6-93AF-4DB8-9C6B-D6C7DFDC589F}" vid="{4A3C46E8-61CC-4603-A589-7422A47A8E4A}"/>
     </a:ext>
   </a:extLst>
 </a:theme>

</xml_diff>

<commit_message>
Corrected Typos and Reworded Lines
</commit_message>
<xml_diff>
--- a/Meet-Meet designdoc.docx
+++ b/Meet-Meet designdoc.docx
@@ -8,7 +8,7 @@
       </w:pPr>
       <w:r>
         <w:tab/>
-        <w:t xml:space="preserve">The design for Meet-Meet is made up of several individual components. The first component will by a Graphical User Interface (GUI) that the user will interact with. The second component will be the </w:t>
+        <w:t xml:space="preserve">The design for Meet-Meet is made up of several individual components. The first component will be a Graphical User Interface (GUI) that the user will interact with. The second component will be the </w:t>
       </w:r>
       <w:r>
         <w:rPr>
@@ -16,10 +16,8 @@
         </w:rPr>
         <w:t>Android</w:t>
       </w:r>
-      <w:bookmarkStart w:id="0" w:name="_GoBack"/>
-      <w:bookmarkEnd w:id="0"/>
-      <w:r>
-        <w:t xml:space="preserve"> code (written in c#) that will run on a user’s device. Finally, we will create a backend with a database to store user data in the long term. To help us meet these goals we will be using a program called </w:t>
+      <w:r>
+        <w:t xml:space="preserve"> code (written in c#) that will run on a user’s device. Finally, we will create the backend database to store user data for the long term. To help us meet these goals we will be using a program called </w:t>
       </w:r>
       <w:proofErr w:type="spellStart"/>
       <w:r>
@@ -27,10 +25,7 @@
       </w:r>
       <w:proofErr w:type="spellEnd"/>
       <w:r>
-        <w:t xml:space="preserve"> to compile c# code and provide a GUI builder. We will also be attempting to use the free service tier of Amazon Web Services (AWS) to host our server and database. Our application must be able to access the user’s location and use that to match them with other users in the same area. Thus, it is essential that we be able to efficiently find a user’s location, as well as easily finding users of the same area. Furthermore, we need to find a way to group users together and allow the grouped entity to </w:t>
-      </w:r>
-      <w:r>
-        <w:t>interact with other users/groups.</w:t>
+        <w:t xml:space="preserve"> to compile c# code and provide a GUI builder. We will also be attempting to use the free service tier of Amazon Web Services (AWS) to host our server and database. Our application must be able to access the user’s location and use that information to match them with other users in the same area. Thus, it is essential to the idea that we are able to efficiently find a user’s location, as well as easily finding users within the same area. Furthermore, we need to find a way to group users together and allow the grouped entity to interact with other user/group profiles.</w:t>
       </w:r>
     </w:p>
     <w:p>
@@ -39,53 +34,17 @@
       </w:pPr>
       <w:r>
         <w:tab/>
-        <w:t xml:space="preserve">The most important aspect of Meet-Meet is the location based grouping. This will be the backbone of our application and it is imperative that it works properly. </w:t>
-      </w:r>
-      <w:r>
-        <w:t xml:space="preserve">Our application will </w:t>
-      </w:r>
-      <w:r>
-        <w:t>present users of our app with the profiles of other users in the area. This will allow the user to view the interests on the other profile and will let them contact the other user through the app. Contact will either be done as a messaging service through the app itself, or it will merely push a notification to the other user’s device and if that user agrees, the application will distribute the phone numbers of the two users to each other (In this scenario, no information wi</w:t>
-      </w:r>
-      <w:r>
-        <w:t>ll change hands until both user</w:t>
-      </w:r>
-      <w:r>
-        <w:t xml:space="preserve">s </w:t>
-      </w:r>
-      <w:r>
-        <w:t xml:space="preserve">have </w:t>
-      </w:r>
-      <w:r>
-        <w:t>consent</w:t>
-      </w:r>
-      <w:r>
-        <w:t>ed</w:t>
-      </w:r>
-      <w:r>
-        <w:t>). Once a group has been formed, one user must be designated as the leader, this will either happen in an automatic, random way through the app, or the users may designate a leader themselves. Once a group has been formed and a leader has been designated, that new group will act in t</w:t>
-      </w:r>
-      <w:r>
-        <w:t>he same manner as an individual, and the application will allow the group to enter the grouping “pool” again and make more matches.</w:t>
+        <w:t>The most important aspect of Meet-Meet is the location based grouping. This will be the backbone of our application and it is imperative that it works properly. Our application will present users with the profiles of others in the area. This will allow the user to view the interests listed on the other profiles and will let them contact the other user through the app. Contact will either be done as a messaging service through the app itself, or it will merely push a notification to the other user’s device and if that user agrees, the application will distribute the phone numbers of the two users to each other (In this scenario, no information will change hands until both users have consented). Once a group has been formed, one user must be designated as the leader, this will either happen in an automatic, random way through the app, or the users may designate a leader themselves. Once a group has been formed and a leader has been designated, that new group will act in the same manner as an individual, and the application will allow the group to enter the grouping “pool” again and make more matches.</w:t>
       </w:r>
     </w:p>
     <w:p>
       <w:pPr>
         <w:spacing w:line="480" w:lineRule="auto"/>
+        <w:ind w:firstLine="720"/>
       </w:pPr>
       <w:r>
         <w:lastRenderedPageBreak/>
-        <w:tab/>
-        <w:t>The information of a user</w:t>
-      </w:r>
-      <w:r>
-        <w:t xml:space="preserve"> profile will be stored in a database</w:t>
-      </w:r>
-      <w:r>
-        <w:t xml:space="preserve"> hosted on the AWS free tier of service. The database will also store the current location of a user which will</w:t>
-      </w:r>
-      <w:r>
-        <w:t xml:space="preserve"> be retrieved from the user’s Android device using the </w:t>
+        <w:t xml:space="preserve">The information of a user profile will be stored in a database hosted on the AWS free tier of service. The database will also store the current location of a user which will be retrieved from the user’s Android device using the </w:t>
       </w:r>
       <w:proofErr w:type="spellStart"/>
       <w:proofErr w:type="gramStart"/>
@@ -98,19 +57,7 @@
       </w:r>
       <w:proofErr w:type="gramEnd"/>
       <w:r>
-        <w:t>) method of the Google Play services</w:t>
-      </w:r>
-      <w:r>
-        <w:t xml:space="preserve"> API</w:t>
-      </w:r>
-      <w:r>
-        <w:t xml:space="preserve">. </w:t>
-      </w:r>
-      <w:r>
-        <w:t>We are unsure how the matching of locations will occur, but it will likely</w:t>
-      </w:r>
-      <w:r>
-        <w:t xml:space="preserve"> be determined by database queries using a specific radius around the user’s current location.</w:t>
+        <w:t>) method of the Google Play services API. We are unsure how the matching of locations will occur, but it will likely be determined by database queries using a specific radius around the user’s current location.</w:t>
       </w:r>
     </w:p>
     <w:p>
@@ -119,28 +66,7 @@
       </w:pPr>
       <w:r>
         <w:tab/>
-        <w:t>At our current time, we will be attempting to use Amazon Web Service’s (AWS) free service tier to host our server side operations. We will use this to store user information in a d</w:t>
-      </w:r>
-      <w:r>
-        <w:t>atabase which we will</w:t>
-      </w:r>
-      <w:r>
-        <w:t xml:space="preserve"> pull from to suite our needs. The design of the </w:t>
-      </w:r>
-      <w:r>
-        <w:t>database will be basic, as none of us have much experience with databases. We will store custom information about a user including their name, phone number, username/email, a random number specific to the user to be used for salting the password hash, and finally, a hashed v</w:t>
-      </w:r>
-      <w:r>
-        <w:t>ersion of their password</w:t>
-      </w:r>
-      <w:r>
-        <w:t>.</w:t>
-      </w:r>
-      <w:r>
-        <w:t xml:space="preserve"> In addition to custom information, we will require the user to choose one or more options from pre-determined lists in the following categories: Interests and Languages. </w:t>
-      </w:r>
-      <w:r>
-        <w:t>Finally, we must also store the user rating, which will be composed of two parts: the positive and negative votes that the user has received.</w:t>
+        <w:t>At our current time, we will be attempting to use Amazon Web Service’s (AWS) free service tier to host our server side operations. We will use this to store user information in a database which we will pull from to suit our needs. The design of the database will be basic, as none of us have much experience with formal database coding. We will store custom information about a user including their name, phone number, username/email, a random number specific ID bestowed to the user in order to be used for sorting their password hash, and finally, a hashed version of their password. In addition to custom information, we will require the user to choose one or more options from pre-determined lists in the following categories: Interests and Languages. Finally, we must also store the current user rating, which will be composed of two parts: the positive and negative votes that the user has received in the past.</w:t>
       </w:r>
     </w:p>
     <w:p>
@@ -161,7 +87,7 @@
         </w:rPr>
         <w:lastRenderedPageBreak/>
         <w:drawing>
-          <wp:inline distT="0" distB="0" distL="0" distR="0">
+          <wp:inline distT="0" distB="0" distL="0" distR="0" wp14:anchorId="62F48AC2" wp14:editId="5A7C2DDC">
             <wp:extent cx="1552575" cy="2781300"/>
             <wp:effectExtent l="0" t="0" r="9525" b="0"/>
             <wp:docPr id="1" name="Picture 1" descr="C:\Users\Chris\Downloads\Untitled Diagram(1).png"/>
@@ -234,7 +160,7 @@
         </w:rPr>
         <w:lastRenderedPageBreak/>
         <w:drawing>
-          <wp:inline distT="0" distB="0" distL="0" distR="0">
+          <wp:inline distT="0" distB="0" distL="0" distR="0" wp14:anchorId="68F834A6" wp14:editId="1508BB72">
             <wp:extent cx="3667125" cy="5895975"/>
             <wp:effectExtent l="0" t="0" r="9525" b="9525"/>
             <wp:docPr id="2" name="Picture 2" descr="C:\Users\Chris\AppData\Local\Microsoft\Windows\INetCache\Content.Word\MeetMeetExample.png"/>
@@ -291,10 +217,12 @@
         <w:t xml:space="preserve">Example user sign up </w:t>
       </w:r>
       <w:proofErr w:type="spellStart"/>
+      <w:proofErr w:type="gramStart"/>
       <w:r>
         <w:t>gui</w:t>
       </w:r>
       <w:proofErr w:type="spellEnd"/>
+      <w:proofErr w:type="gramEnd"/>
     </w:p>
     <w:p>
       <w:pPr>
@@ -306,7 +234,7 @@
         </w:rPr>
         <w:lastRenderedPageBreak/>
         <w:drawing>
-          <wp:inline distT="0" distB="0" distL="0" distR="0" wp14:anchorId="4CC51614" wp14:editId="7BEDF983">
+          <wp:inline distT="0" distB="0" distL="0" distR="0" wp14:anchorId="0B0BB08D" wp14:editId="5A80C42C">
             <wp:extent cx="3676650" cy="6019800"/>
             <wp:effectExtent l="0" t="0" r="0" b="0"/>
             <wp:docPr id="3" name="Picture 3"/>
@@ -347,8 +275,19 @@
         <w:spacing w:line="480" w:lineRule="auto"/>
       </w:pPr>
       <w:r>
-        <w:t>Example match gui</w:t>
-      </w:r>
+        <w:t xml:space="preserve">Example match </w:t>
+      </w:r>
+      <w:proofErr w:type="spellStart"/>
+      <w:proofErr w:type="gramStart"/>
+      <w:r>
+        <w:t>gui</w:t>
+      </w:r>
+      <w:proofErr w:type="spellEnd"/>
+      <w:proofErr w:type="gramEnd"/>
+    </w:p>
+    <w:p>
+      <w:bookmarkStart w:id="0" w:name="_GoBack"/>
+      <w:bookmarkEnd w:id="0"/>
     </w:p>
     <w:sectPr>
       <w:headerReference w:type="default" r:id="rId10"/>
@@ -419,31 +358,31 @@
       <w:spacing w:line="360" w:lineRule="auto"/>
     </w:pPr>
     <w:r>
-      <w:t xml:space="preserve">Jeremy </w:t>
+      <w:t xml:space="preserve">Jeremy Choyce, Eve </w:t>
     </w:r>
     <w:proofErr w:type="spellStart"/>
     <w:r>
-      <w:t>Choyce</w:t>
+      <w:t>Ciancia</w:t>
     </w:r>
     <w:proofErr w:type="spellEnd"/>
     <w:r>
-      <w:t xml:space="preserve">, Eve </w:t>
+      <w:t xml:space="preserve">, Brian </w:t>
     </w:r>
     <w:proofErr w:type="spellStart"/>
     <w:r>
-      <w:t>Ciancia</w:t>
+      <w:t>Grillo</w:t>
     </w:r>
     <w:proofErr w:type="spellEnd"/>
     <w:r>
-      <w:t xml:space="preserve">, Brian </w:t>
+      <w:t xml:space="preserve">, Chris </w:t>
     </w:r>
     <w:proofErr w:type="spellStart"/>
     <w:r>
-      <w:t>Grillo</w:t>
+      <w:t>Houze</w:t>
     </w:r>
     <w:proofErr w:type="spellEnd"/>
     <w:r>
-      <w:t xml:space="preserve">, Chris Houze, John Madigan III, </w:t>
+      <w:t xml:space="preserve">, John Madigan III, </w:t>
     </w:r>
     <w:r>
       <w:t>Kevin She</w:t>
@@ -726,6 +665,36 @@
     <w:uiPriority w:val="99"/>
     <w:rsid w:val="00804F63"/>
   </w:style>
+  <w:style w:type="paragraph" w:styleId="BalloonText">
+    <w:name w:val="Balloon Text"/>
+    <w:basedOn w:val="Normal"/>
+    <w:link w:val="BalloonTextChar"/>
+    <w:uiPriority w:val="99"/>
+    <w:semiHidden/>
+    <w:unhideWhenUsed/>
+    <w:rsid w:val="00261DEC"/>
+    <w:pPr>
+      <w:spacing w:after="0" w:line="240" w:lineRule="auto"/>
+    </w:pPr>
+    <w:rPr>
+      <w:rFonts w:ascii="Tahoma" w:hAnsi="Tahoma" w:cs="Tahoma"/>
+      <w:sz w:val="16"/>
+      <w:szCs w:val="16"/>
+    </w:rPr>
+  </w:style>
+  <w:style w:type="character" w:customStyle="1" w:styleId="BalloonTextChar">
+    <w:name w:val="Balloon Text Char"/>
+    <w:basedOn w:val="DefaultParagraphFont"/>
+    <w:link w:val="BalloonText"/>
+    <w:uiPriority w:val="99"/>
+    <w:semiHidden/>
+    <w:rsid w:val="00261DEC"/>
+    <w:rPr>
+      <w:rFonts w:ascii="Tahoma" w:hAnsi="Tahoma" w:cs="Tahoma"/>
+      <w:sz w:val="16"/>
+      <w:szCs w:val="16"/>
+    </w:rPr>
+  </w:style>
 </w:styles>
 </file>
 
@@ -959,6 +928,36 @@
     <w:link w:val="Footer"/>
     <w:uiPriority w:val="99"/>
     <w:rsid w:val="00804F63"/>
+  </w:style>
+  <w:style w:type="paragraph" w:styleId="BalloonText">
+    <w:name w:val="Balloon Text"/>
+    <w:basedOn w:val="Normal"/>
+    <w:link w:val="BalloonTextChar"/>
+    <w:uiPriority w:val="99"/>
+    <w:semiHidden/>
+    <w:unhideWhenUsed/>
+    <w:rsid w:val="00261DEC"/>
+    <w:pPr>
+      <w:spacing w:after="0" w:line="240" w:lineRule="auto"/>
+    </w:pPr>
+    <w:rPr>
+      <w:rFonts w:ascii="Tahoma" w:hAnsi="Tahoma" w:cs="Tahoma"/>
+      <w:sz w:val="16"/>
+      <w:szCs w:val="16"/>
+    </w:rPr>
+  </w:style>
+  <w:style w:type="character" w:customStyle="1" w:styleId="BalloonTextChar">
+    <w:name w:val="Balloon Text Char"/>
+    <w:basedOn w:val="DefaultParagraphFont"/>
+    <w:link w:val="BalloonText"/>
+    <w:uiPriority w:val="99"/>
+    <w:semiHidden/>
+    <w:rsid w:val="00261DEC"/>
+    <w:rPr>
+      <w:rFonts w:ascii="Tahoma" w:hAnsi="Tahoma" w:cs="Tahoma"/>
+      <w:sz w:val="16"/>
+      <w:szCs w:val="16"/>
+    </w:rPr>
   </w:style>
 </w:styles>
 </file>
@@ -1218,7 +1217,7 @@
   <a:extraClrSchemeLst/>
   <a:extLst>
     <a:ext uri="{05A4C25C-085E-4340-85A3-A5531E510DB2}">
-      <thm15:themeFamily xmlns:thm15="http://schemas.microsoft.com/office/thememl/2012/main" xmlns="" name="Office Theme" id="{62F939B6-93AF-4DB8-9C6B-D6C7DFDC589F}" vid="{4A3C46E8-61CC-4603-A589-7422A47A8E4A}"/>
+      <thm15:themeFamily xmlns="" xmlns:thm15="http://schemas.microsoft.com/office/thememl/2012/main" name="Office Theme" id="{62F939B6-93AF-4DB8-9C6B-D6C7DFDC589F}" vid="{4A3C46E8-61CC-4603-A589-7422A47A8E4A}"/>
     </a:ext>
   </a:extLst>
 </a:theme>

</xml_diff>

<commit_message>
Preliminary update to design document
Updated design document to reflect the changes that have occurred in the
project.
Most of the changes revolve around factors that were unknown at design
time (messaging, location matching, etc).
The document still needs to be updated with the information about the
new services that we decided to use.
</commit_message>
<xml_diff>
--- a/Meet-Meet designdoc.docx
+++ b/Meet-Meet designdoc.docx
@@ -40,13 +40,7 @@
         <w:rPr>
           <w:rFonts w:ascii="Times New Roman" w:eastAsia="Times New Roman" w:hAnsi="Times New Roman" w:cs="Times New Roman"/>
         </w:rPr>
-        <w:t xml:space="preserve"> code </w:t>
-      </w:r>
-      <w:r>
-        <w:rPr>
-          <w:rFonts w:ascii="Times New Roman" w:eastAsia="Times New Roman" w:hAnsi="Times New Roman" w:cs="Times New Roman"/>
-        </w:rPr>
-        <w:t xml:space="preserve">that will run on a user’s device. Finally, we will create the backend database to store user data for the long term. To help us meet these goals we will be using a program called </w:t>
+        <w:t xml:space="preserve"> code that will run on a user’s device. Finally, we will create the backend database to store user data for the long term. To help us meet these goals we will be using a program called </w:t>
       </w:r>
       <w:proofErr w:type="spellStart"/>
       <w:r>
@@ -74,19 +68,7 @@
         <w:rPr>
           <w:rFonts w:ascii="Times New Roman" w:eastAsia="Times New Roman" w:hAnsi="Times New Roman" w:cs="Times New Roman"/>
         </w:rPr>
-        <w:t xml:space="preserve"> code and provide a GUI builder. We will also be using t</w:t>
-      </w:r>
-      <w:r>
-        <w:rPr>
-          <w:rFonts w:ascii="Times New Roman" w:eastAsia="Times New Roman" w:hAnsi="Times New Roman" w:cs="Times New Roman"/>
-        </w:rPr>
-        <w:t>he free service tier of Amazon Web Services (AWS) to host our server and database. Our application must be able to access the user’s location and use that information to match them with other users in the same area. Thus, it is essential to the idea that w</w:t>
-      </w:r>
-      <w:r>
-        <w:rPr>
-          <w:rFonts w:ascii="Times New Roman" w:eastAsia="Times New Roman" w:hAnsi="Times New Roman" w:cs="Times New Roman"/>
-        </w:rPr>
-        <w:t xml:space="preserve">e are able to efficiently find a user’s location, as well as easily finding users within the same area. </w:t>
+        <w:t xml:space="preserve"> code and provide a GUI builder. We will also be using the free service tier of Amazon Web Services (AWS) to host our server and database. Our application must be able to access the user’s location and use that information to match them with other users in the same area. Thus, it is essential to the idea that we are able to efficiently find a user’s location, as well as easily finding users within the same area. </w:t>
       </w:r>
     </w:p>
     <w:p>
@@ -110,19 +92,52 @@
         <w:rPr>
           <w:rFonts w:ascii="Times New Roman" w:eastAsia="Times New Roman" w:hAnsi="Times New Roman" w:cs="Times New Roman"/>
         </w:rPr>
-        <w:t xml:space="preserve"> a user to sign up for the service in the app. The signup page will include a “sign u</w:t>
-      </w:r>
-      <w:r>
-        <w:rPr>
-          <w:rFonts w:ascii="Times New Roman" w:eastAsia="Times New Roman" w:hAnsi="Times New Roman" w:cs="Times New Roman"/>
-        </w:rPr>
-        <w:t>p” button and the following fields: username, phone number, first name, last name, password and password confirmation. Users will also be able to view the profile of other users in the area, the profile screen will display the following information: Full n</w:t>
-      </w:r>
-      <w:r>
-        <w:rPr>
-          <w:rFonts w:ascii="Times New Roman" w:eastAsia="Times New Roman" w:hAnsi="Times New Roman" w:cs="Times New Roman"/>
-        </w:rPr>
-        <w:t>ame, the language(s) the user speaks, the user’s interest(s), the report rating of the user</w:t>
+        <w:t xml:space="preserve"> a user to sign up for the service in the app. The signup page will include a “sign up” button and the following fields: username,</w:t>
+      </w:r>
+      <w:r>
+        <w:rPr>
+          <w:rFonts w:ascii="Times New Roman" w:eastAsia="Times New Roman" w:hAnsi="Times New Roman" w:cs="Times New Roman"/>
+          <w:color w:val="FF0000"/>
+        </w:rPr>
+        <w:t xml:space="preserve"> phone number, first name, last name</w:t>
+      </w:r>
+      <w:r>
+        <w:rPr>
+          <w:rFonts w:ascii="Times New Roman" w:eastAsia="Times New Roman" w:hAnsi="Times New Roman" w:cs="Times New Roman"/>
+        </w:rPr>
+        <w:t xml:space="preserve">, password and password confirmation. Users will also be able to view </w:t>
+      </w:r>
+      <w:r>
+        <w:rPr>
+          <w:rFonts w:ascii="Times New Roman" w:eastAsia="Times New Roman" w:hAnsi="Times New Roman" w:cs="Times New Roman"/>
+          <w:color w:val="FF0000"/>
+        </w:rPr>
+        <w:t>the profile</w:t>
+      </w:r>
+      <w:r>
+        <w:rPr>
+          <w:rFonts w:ascii="Times New Roman" w:eastAsia="Times New Roman" w:hAnsi="Times New Roman" w:cs="Times New Roman"/>
+        </w:rPr>
+        <w:t xml:space="preserve"> </w:t>
+      </w:r>
+      <w:r>
+        <w:rPr>
+          <w:rFonts w:ascii="Times New Roman" w:eastAsia="Times New Roman" w:hAnsi="Times New Roman" w:cs="Times New Roman"/>
+        </w:rPr>
+        <w:t xml:space="preserve">a list </w:t>
+      </w:r>
+      <w:r>
+        <w:rPr>
+          <w:rFonts w:ascii="Times New Roman" w:eastAsia="Times New Roman" w:hAnsi="Times New Roman" w:cs="Times New Roman"/>
+        </w:rPr>
+        <w:t xml:space="preserve">of other users in the area, the profile screen will display the following information: </w:t>
+      </w:r>
+      <w:r>
+        <w:rPr>
+          <w:rFonts w:ascii="Times New Roman" w:eastAsia="Times New Roman" w:hAnsi="Times New Roman" w:cs="Times New Roman"/>
+          <w:color w:val="FF0000"/>
+        </w:rPr>
+        <w:t>Full name</w:t>
       </w:r>
       <w:r>
         <w:rPr>
@@ -134,43 +149,75 @@
         <w:rPr>
           <w:rFonts w:ascii="Times New Roman" w:eastAsia="Times New Roman" w:hAnsi="Times New Roman" w:cs="Times New Roman"/>
         </w:rPr>
+        <w:t xml:space="preserve"> </w:t>
+      </w:r>
+      <w:r>
+        <w:rPr>
+          <w:rFonts w:ascii="Times New Roman" w:eastAsia="Times New Roman" w:hAnsi="Times New Roman" w:cs="Times New Roman"/>
+          <w:color w:val="70AD47" w:themeColor="accent6"/>
+        </w:rPr>
+        <w:t>username</w:t>
+      </w:r>
+      <w:r>
+        <w:rPr>
+          <w:rFonts w:ascii="Times New Roman" w:eastAsia="Times New Roman" w:hAnsi="Times New Roman" w:cs="Times New Roman"/>
+        </w:rPr>
+        <w:t xml:space="preserve"> the language(s) the user speaks, the user’s interest(s</w:t>
+      </w:r>
+      <w:r>
+        <w:rPr>
+          <w:rFonts w:ascii="Times New Roman" w:eastAsia="Times New Roman" w:hAnsi="Times New Roman" w:cs="Times New Roman"/>
+          <w:color w:val="FF0000"/>
+        </w:rPr>
+        <w:t>), the report rating of the user</w:t>
+      </w:r>
+      <w:r>
+        <w:rPr>
+          <w:rFonts w:ascii="Times New Roman" w:eastAsia="Times New Roman" w:hAnsi="Times New Roman" w:cs="Times New Roman"/>
+          <w:color w:val="FF0000"/>
+        </w:rPr>
+        <w:t>,</w:t>
+      </w:r>
+      <w:r>
+        <w:rPr>
+          <w:rFonts w:ascii="Times New Roman" w:eastAsia="Times New Roman" w:hAnsi="Times New Roman" w:cs="Times New Roman"/>
+          <w:color w:val="FF0000"/>
+        </w:rPr>
         <w:t xml:space="preserve"> and two buttons. The buttons will be used to either ski</w:t>
       </w:r>
       <w:r>
         <w:rPr>
           <w:rFonts w:ascii="Times New Roman" w:eastAsia="Times New Roman" w:hAnsi="Times New Roman" w:cs="Times New Roman"/>
+          <w:color w:val="FF0000"/>
         </w:rPr>
         <w:t>p the current profile, or to contact</w:t>
       </w:r>
       <w:r>
         <w:rPr>
           <w:rFonts w:ascii="Times New Roman" w:eastAsia="Times New Roman" w:hAnsi="Times New Roman" w:cs="Times New Roman"/>
+          <w:color w:val="FF0000"/>
         </w:rPr>
         <w:t xml:space="preserve"> the other user</w:t>
       </w:r>
       <w:r>
         <w:rPr>
           <w:rFonts w:ascii="Times New Roman" w:eastAsia="Times New Roman" w:hAnsi="Times New Roman" w:cs="Times New Roman"/>
+          <w:color w:val="FF0000"/>
         </w:rPr>
         <w:t xml:space="preserve"> and see</w:t>
       </w:r>
       <w:r>
         <w:rPr>
           <w:rFonts w:ascii="Times New Roman" w:eastAsia="Times New Roman" w:hAnsi="Times New Roman" w:cs="Times New Roman"/>
-        </w:rPr>
-        <w:t xml:space="preserve"> if they would be willing to message. If the other user agrees</w:t>
-      </w:r>
-      <w:r>
-        <w:rPr>
-          <w:rFonts w:ascii="Times New Roman" w:eastAsia="Times New Roman" w:hAnsi="Times New Roman" w:cs="Times New Roman"/>
-        </w:rPr>
-        <w:t xml:space="preserve"> to communicate, their profile will change to have positive and negative feedback buttons, rather than the skip and message buttons. At our current time, we will not be including profile pictures, mainly because the users are in such close proximity to eac</w:t>
-      </w:r>
-      <w:r>
-        <w:rPr>
-          <w:rFonts w:ascii="Times New Roman" w:eastAsia="Times New Roman" w:hAnsi="Times New Roman" w:cs="Times New Roman"/>
-        </w:rPr>
-        <w:t>h other and we don’t want to allow one user to find another with the consent of both.</w:t>
+          <w:color w:val="FF0000"/>
+        </w:rPr>
+        <w:t xml:space="preserve"> if they would be willing to message. If the other user agrees to communicate, their profile will change to have positive and negative feedback buttons, rather than the skip and message buttons</w:t>
+      </w:r>
+      <w:r>
+        <w:rPr>
+          <w:rFonts w:ascii="Times New Roman" w:eastAsia="Times New Roman" w:hAnsi="Times New Roman" w:cs="Times New Roman"/>
+        </w:rPr>
+        <w:t>. At our current time, we will not be including profile pictures, mainly because the users are in such close proximity to each other and we don’t want to allow one user to find another with the consent of both.</w:t>
       </w:r>
     </w:p>
     <w:p>
@@ -182,38 +229,60 @@
           <w:rFonts w:ascii="Times New Roman" w:eastAsia="Times New Roman" w:hAnsi="Times New Roman" w:cs="Times New Roman"/>
         </w:rPr>
         <w:tab/>
-        <w:t>The most important aspect of Meet-Meet is the location based grouping. This will be the backbone of our application and it is imperative that it works properly. Our appl</w:t>
-      </w:r>
-      <w:r>
-        <w:rPr>
-          <w:rFonts w:ascii="Times New Roman" w:eastAsia="Times New Roman" w:hAnsi="Times New Roman" w:cs="Times New Roman"/>
-        </w:rPr>
-        <w:t xml:space="preserve">ication will present users </w:t>
+        <w:t xml:space="preserve">The most important aspect of Meet-Meet is the location based grouping. This will be the backbone of our application and it is imperative that it works properly. Our application will present users </w:t>
       </w:r>
       <w:r>
         <w:rPr>
           <w:rFonts w:ascii="Times New Roman" w:eastAsia="Times New Roman" w:hAnsi="Times New Roman" w:cs="Times New Roman"/>
         </w:rPr>
         <w:lastRenderedPageBreak/>
-        <w:t>with the profiles of others in the area. This will allow the user to view the interests listed on the other profiles and will let them contact the other user through the app. Contact will either be done as a messaging service thr</w:t>
-      </w:r>
-      <w:r>
-        <w:rPr>
-          <w:rFonts w:ascii="Times New Roman" w:eastAsia="Times New Roman" w:hAnsi="Times New Roman" w:cs="Times New Roman"/>
-        </w:rPr>
-        <w:t>ough the app itself, or it will merely push a notification to the other user’s device and if that user agrees, the application will distribute the phone numbers of the two users to each other (In this scenario, no information will change hands until both u</w:t>
-      </w:r>
-      <w:r>
-        <w:rPr>
-          <w:rFonts w:ascii="Times New Roman" w:eastAsia="Times New Roman" w:hAnsi="Times New Roman" w:cs="Times New Roman"/>
-        </w:rPr>
-        <w:t xml:space="preserve">sers have consented). Once a group has been formed, one user must be designated as the leader, this will either happen in an automatic way, or the users may designate a leader themselves. Once a group has been formed and a leader has been designated, that </w:t>
-      </w:r>
-      <w:r>
-        <w:rPr>
-          <w:rFonts w:ascii="Times New Roman" w:eastAsia="Times New Roman" w:hAnsi="Times New Roman" w:cs="Times New Roman"/>
-        </w:rPr>
-        <w:t>new group will act in the same manner as an individual, and the application will allow the group to enter the grouping “pool” again and make more matches.</w:t>
+        <w:t xml:space="preserve">with the profiles of others in the area. This will allow the user to view the interests listed on the other profiles and will let them contact the other user through the app. Contact will </w:t>
+      </w:r>
+      <w:r>
+        <w:rPr>
+          <w:rFonts w:ascii="Times New Roman" w:eastAsia="Times New Roman" w:hAnsi="Times New Roman" w:cs="Times New Roman"/>
+          <w:color w:val="FF0000"/>
+        </w:rPr>
+        <w:t>either</w:t>
+      </w:r>
+      <w:r>
+        <w:rPr>
+          <w:rFonts w:ascii="Times New Roman" w:eastAsia="Times New Roman" w:hAnsi="Times New Roman" w:cs="Times New Roman"/>
+        </w:rPr>
+        <w:t xml:space="preserve"> be done </w:t>
+      </w:r>
+      <w:r>
+        <w:rPr>
+          <w:rFonts w:ascii="Times New Roman" w:eastAsia="Times New Roman" w:hAnsi="Times New Roman" w:cs="Times New Roman"/>
+          <w:color w:val="FF0000"/>
+        </w:rPr>
+        <w:t>as a messaging service</w:t>
+      </w:r>
+      <w:r>
+        <w:rPr>
+          <w:rFonts w:ascii="Times New Roman" w:eastAsia="Times New Roman" w:hAnsi="Times New Roman" w:cs="Times New Roman"/>
+        </w:rPr>
+        <w:t xml:space="preserve"> through the app itself, </w:t>
+      </w:r>
+      <w:r>
+        <w:rPr>
+          <w:rFonts w:ascii="Times New Roman" w:eastAsia="Times New Roman" w:hAnsi="Times New Roman" w:cs="Times New Roman"/>
+          <w:color w:val="FF0000"/>
+        </w:rPr>
+        <w:t>or it will merely push a notification to the other user’s device and if that user agrees, the application will distribute the phone numbers of the two users to each other (In this scenario, no information will change hands until both users have consented)</w:t>
+      </w:r>
+      <w:r>
+        <w:rPr>
+          <w:rFonts w:ascii="Times New Roman" w:eastAsia="Times New Roman" w:hAnsi="Times New Roman" w:cs="Times New Roman"/>
+        </w:rPr>
+        <w:t>.</w:t>
+      </w:r>
+      <w:r>
+        <w:rPr>
+          <w:rFonts w:ascii="Times New Roman" w:eastAsia="Times New Roman" w:hAnsi="Times New Roman" w:cs="Times New Roman"/>
+          <w:color w:val="FF0000"/>
+        </w:rPr>
+        <w:t xml:space="preserve"> Once a group has been formed, one user must be designated as the leader, this will either happen in an automatic way, or the users may designate a leader themselves. Once a group has been formed and a leader has been designated, that new group will act in the same manner as an individual, and the application will allow the group to enter the grouping “pool” again and make more matches.</w:t>
       </w:r>
     </w:p>
     <w:p>
@@ -225,37 +294,46 @@
         <w:rPr>
           <w:rFonts w:ascii="Times New Roman" w:eastAsia="Times New Roman" w:hAnsi="Times New Roman" w:cs="Times New Roman"/>
         </w:rPr>
-        <w:t>The information of a user profile will be stored in a database hosted on the AWS free tier of service</w:t>
-      </w:r>
-      <w:r>
-        <w:rPr>
-          <w:rFonts w:ascii="Times New Roman" w:eastAsia="Times New Roman" w:hAnsi="Times New Roman" w:cs="Times New Roman"/>
-        </w:rPr>
-        <w:t>. The database will also store the current location of a user which will be retrieved from the user’s device. There are two possibilities for the matching of locations, our first choice would be to find an API that will give us all the locations within a c</w:t>
-      </w:r>
-      <w:r>
-        <w:rPr>
-          <w:rFonts w:ascii="Times New Roman" w:eastAsia="Times New Roman" w:hAnsi="Times New Roman" w:cs="Times New Roman"/>
-        </w:rPr>
-        <w:t>ertain radius around a latitude and longitude. If we are unable to find an API</w:t>
-      </w:r>
-      <w:r>
-        <w:rPr>
-          <w:rFonts w:ascii="Times New Roman" w:eastAsia="Times New Roman" w:hAnsi="Times New Roman" w:cs="Times New Roman"/>
-        </w:rPr>
-        <w:t xml:space="preserve"> to do the matching for us, we</w:t>
-      </w:r>
-      <w:r>
-        <w:rPr>
-          <w:rFonts w:ascii="Times New Roman" w:eastAsia="Times New Roman" w:hAnsi="Times New Roman" w:cs="Times New Roman"/>
-        </w:rPr>
-        <w:t xml:space="preserve"> will implement the functionality ourselves. We have found a paper describing, in detail, the steps involved in finding points within a certain ra</w:t>
-      </w:r>
-      <w:r>
-        <w:rPr>
-          <w:rFonts w:ascii="Times New Roman" w:eastAsia="Times New Roman" w:hAnsi="Times New Roman" w:cs="Times New Roman"/>
-        </w:rPr>
-        <w:t>dius that we should be able to implement ourselves with minimal effort (Ref 1). The paper in question even goes so far as to show how to implement SQL queries to pull the required information from our database.</w:t>
+        <w:t xml:space="preserve">The information of a user profile will be stored in a database hosted on the AWS free tier of service. The database will also store the current location of a user which will be retrieved from the user’s device. </w:t>
+      </w:r>
+      <w:r>
+        <w:rPr>
+          <w:rFonts w:ascii="Times New Roman" w:eastAsia="Times New Roman" w:hAnsi="Times New Roman" w:cs="Times New Roman"/>
+          <w:color w:val="FF0000"/>
+        </w:rPr>
+        <w:t xml:space="preserve">There are two possibilities </w:t>
+      </w:r>
+      <w:r>
+        <w:rPr>
+          <w:rFonts w:ascii="Times New Roman" w:eastAsia="Times New Roman" w:hAnsi="Times New Roman" w:cs="Times New Roman"/>
+        </w:rPr>
+        <w:t xml:space="preserve">for the matching of locations, </w:t>
+      </w:r>
+      <w:r>
+        <w:rPr>
+          <w:rFonts w:ascii="Times New Roman" w:eastAsia="Times New Roman" w:hAnsi="Times New Roman" w:cs="Times New Roman"/>
+          <w:color w:val="FF0000"/>
+        </w:rPr>
+        <w:t>our first choice would be to find an API that will give us all the locations within a certain radius around a latitude and longitude. If we are unable to find an API</w:t>
+      </w:r>
+      <w:r>
+        <w:rPr>
+          <w:rFonts w:ascii="Times New Roman" w:eastAsia="Times New Roman" w:hAnsi="Times New Roman" w:cs="Times New Roman"/>
+          <w:color w:val="FF0000"/>
+        </w:rPr>
+        <w:t xml:space="preserve"> to do the matching for us, </w:t>
+      </w:r>
+      <w:r>
+        <w:rPr>
+          <w:rFonts w:ascii="Times New Roman" w:eastAsia="Times New Roman" w:hAnsi="Times New Roman" w:cs="Times New Roman"/>
+        </w:rPr>
+        <w:t>we</w:t>
+      </w:r>
+      <w:r>
+        <w:rPr>
+          <w:rFonts w:ascii="Times New Roman" w:eastAsia="Times New Roman" w:hAnsi="Times New Roman" w:cs="Times New Roman"/>
+        </w:rPr>
+        <w:t xml:space="preserve"> will implement the functionality ourselves. We have found a paper describing, in detail, the steps involved in finding points within a certain radius that we should be able to implement ourselves with minimal effort (Ref 1). The paper in question even goes so far as to show how to implement SQL queries to pull the required information from our database.</w:t>
       </w:r>
     </w:p>
     <w:p>
@@ -267,38 +345,93 @@
         <w:rPr>
           <w:rFonts w:ascii="Times New Roman" w:eastAsia="Times New Roman" w:hAnsi="Times New Roman" w:cs="Times New Roman"/>
         </w:rPr>
-        <w:t>At our current time, we are attempting to use</w:t>
-      </w:r>
-      <w:r>
-        <w:rPr>
-          <w:rFonts w:ascii="Times New Roman" w:eastAsia="Times New Roman" w:hAnsi="Times New Roman" w:cs="Times New Roman"/>
-        </w:rPr>
-        <w:t xml:space="preserve"> Amazon Web Service’s (AWS) free service tier to host our server side operations. We will use this to store user information in a database which we will pull from to suit our needs. The design of the database will be basic, as none of us have much experien</w:t>
-      </w:r>
-      <w:r>
-        <w:rPr>
-          <w:rFonts w:ascii="Times New Roman" w:eastAsia="Times New Roman" w:hAnsi="Times New Roman" w:cs="Times New Roman"/>
-        </w:rPr>
-        <w:t xml:space="preserve">ce with formal database coding. We will store custom information about a user including their name, phone number, username/email, a random number specific ID bestowed to the user in order to be used for </w:t>
-      </w:r>
-      <w:r>
-        <w:rPr>
-          <w:rFonts w:ascii="Times New Roman" w:eastAsia="Times New Roman" w:hAnsi="Times New Roman" w:cs="Times New Roman"/>
+        <w:t xml:space="preserve">At our current time, we are attempting to use Amazon Web Service’s (AWS) free service tier to host our server side operations. We will use this to store user information in a database which we will pull from to suit our needs. The design of the database will be basic, as none of us have much experience with formal database coding. We will store custom information about a user including their </w:t>
+      </w:r>
+      <w:r>
+        <w:rPr>
+          <w:rFonts w:ascii="Times New Roman" w:eastAsia="Times New Roman" w:hAnsi="Times New Roman" w:cs="Times New Roman"/>
+          <w:color w:val="FF0000"/>
+        </w:rPr>
+        <w:t>name, phone number,</w:t>
+      </w:r>
+      <w:r>
+        <w:rPr>
+          <w:rFonts w:ascii="Times New Roman" w:eastAsia="Times New Roman" w:hAnsi="Times New Roman" w:cs="Times New Roman"/>
+        </w:rPr>
+        <w:t xml:space="preserve"> username</w:t>
+      </w:r>
+      <w:r>
+        <w:rPr>
+          <w:rFonts w:ascii="Times New Roman" w:eastAsia="Times New Roman" w:hAnsi="Times New Roman" w:cs="Times New Roman"/>
+          <w:color w:val="FF0000"/>
+        </w:rPr>
+        <w:t>/email</w:t>
+      </w:r>
+      <w:r>
+        <w:rPr>
+          <w:rFonts w:ascii="Times New Roman" w:eastAsia="Times New Roman" w:hAnsi="Times New Roman" w:cs="Times New Roman"/>
+        </w:rPr>
+        <w:t xml:space="preserve">, </w:t>
+      </w:r>
+      <w:r>
+        <w:rPr>
+          <w:rFonts w:ascii="Times New Roman" w:eastAsia="Times New Roman" w:hAnsi="Times New Roman" w:cs="Times New Roman"/>
+          <w:color w:val="FF0000"/>
+        </w:rPr>
+        <w:t xml:space="preserve">a random number specific ID bestowed to the user in order to be used for </w:t>
+      </w:r>
+      <w:r>
+        <w:rPr>
+          <w:rFonts w:ascii="Times New Roman" w:eastAsia="Times New Roman" w:hAnsi="Times New Roman" w:cs="Times New Roman"/>
+          <w:color w:val="FF0000"/>
         </w:rPr>
         <w:lastRenderedPageBreak/>
-        <w:t>salting their password hash, and finally, a hashed ve</w:t>
-      </w:r>
-      <w:r>
-        <w:rPr>
-          <w:rFonts w:ascii="Times New Roman" w:eastAsia="Times New Roman" w:hAnsi="Times New Roman" w:cs="Times New Roman"/>
-        </w:rPr>
-        <w:t>rsion of their password. In addition to custom information, we will require the user to choose one or more options from predetermined lists in the following categories: Interests and Languages. We must also store the current user rating, which will be comp</w:t>
-      </w:r>
-      <w:r>
-        <w:rPr>
-          <w:rFonts w:ascii="Times New Roman" w:eastAsia="Times New Roman" w:hAnsi="Times New Roman" w:cs="Times New Roman"/>
-        </w:rPr>
-        <w:t>osed of two parts: the positive and negative votes that the user has received in the past. Finally, we will temporarily store user-to-user messages.</w:t>
+        <w:t xml:space="preserve">salting their password hash, </w:t>
+      </w:r>
+      <w:r>
+        <w:rPr>
+          <w:rFonts w:ascii="Times New Roman" w:eastAsia="Times New Roman" w:hAnsi="Times New Roman" w:cs="Times New Roman"/>
+        </w:rPr>
+        <w:t>and finally, a hashed version of their password. In addition to custom information, we will require the user to</w:t>
+      </w:r>
+      <w:r>
+        <w:rPr>
+          <w:rFonts w:ascii="Times New Roman" w:eastAsia="Times New Roman" w:hAnsi="Times New Roman" w:cs="Times New Roman"/>
+        </w:rPr>
+        <w:t xml:space="preserve"> </w:t>
+      </w:r>
+      <w:r>
+        <w:rPr>
+          <w:rFonts w:ascii="Times New Roman" w:eastAsia="Times New Roman" w:hAnsi="Times New Roman" w:cs="Times New Roman"/>
+          <w:color w:val="70AD47" w:themeColor="accent6"/>
+        </w:rPr>
+        <w:t>input information</w:t>
+      </w:r>
+      <w:r>
+        <w:rPr>
+          <w:rFonts w:ascii="Times New Roman" w:eastAsia="Times New Roman" w:hAnsi="Times New Roman" w:cs="Times New Roman"/>
+        </w:rPr>
+        <w:t xml:space="preserve"> </w:t>
+      </w:r>
+      <w:r>
+        <w:rPr>
+          <w:rFonts w:ascii="Times New Roman" w:eastAsia="Times New Roman" w:hAnsi="Times New Roman" w:cs="Times New Roman"/>
+          <w:color w:val="FF0000"/>
+        </w:rPr>
+        <w:t>choose one or more options from predetermined lists</w:t>
+      </w:r>
+      <w:r>
+        <w:rPr>
+          <w:rFonts w:ascii="Times New Roman" w:eastAsia="Times New Roman" w:hAnsi="Times New Roman" w:cs="Times New Roman"/>
+        </w:rPr>
+        <w:t xml:space="preserve"> in the following categories: Interests and Languages. We must also store the current user rating, which will be composed of two parts: the positive and negative votes that the user has received in the past. </w:t>
+      </w:r>
+      <w:r>
+        <w:rPr>
+          <w:rFonts w:ascii="Times New Roman" w:eastAsia="Times New Roman" w:hAnsi="Times New Roman" w:cs="Times New Roman"/>
+          <w:color w:val="FF0000"/>
+        </w:rPr>
+        <w:t>Finally, we will temporarily store user-to-user messages.</w:t>
       </w:r>
     </w:p>
     <w:p>
@@ -311,6 +444,8 @@
       <w:pPr>
         <w:spacing w:line="480" w:lineRule="auto"/>
       </w:pPr>
+      <w:bookmarkStart w:id="0" w:name="_GoBack"/>
+      <w:bookmarkEnd w:id="0"/>
     </w:p>
     <w:p>
       <w:pPr>
@@ -479,15 +614,7 @@
           <w:sz w:val="24"/>
           <w:szCs w:val="24"/>
         </w:rPr>
-        <w:t>We originally were going to exclusively develop on the Android device, therefore we used the official IDE called Android Studio. Some group members had trouble with the IDE and used what Android Studio was based off of and that was IntelliJ. Then we decide</w:t>
-      </w:r>
-      <w:r>
-        <w:rPr>
-          <w:rFonts w:ascii="Times New Roman" w:eastAsia="Times New Roman" w:hAnsi="Times New Roman" w:cs="Times New Roman"/>
-          <w:sz w:val="24"/>
-          <w:szCs w:val="24"/>
-        </w:rPr>
-        <w:t xml:space="preserve">d to go to the cross platforming IDE for our app and decided to use </w:t>
+        <w:t xml:space="preserve">We originally were going to exclusively develop on the Android device, therefore we used the official IDE called Android Studio. Some group members had trouble with the IDE and used what Android Studio was based off of and that was IntelliJ. Then we decided to go to the cross platforming IDE for our app and decided to use </w:t>
       </w:r>
       <w:proofErr w:type="spellStart"/>
       <w:r>
@@ -569,15 +696,7 @@
           <w:sz w:val="24"/>
           <w:szCs w:val="24"/>
         </w:rPr>
-        <w:t xml:space="preserve"> as our web server provider as it did provide a free level though a little more limi</w:t>
-      </w:r>
-      <w:r>
-        <w:rPr>
-          <w:rFonts w:ascii="Times New Roman" w:eastAsia="Times New Roman" w:hAnsi="Times New Roman" w:cs="Times New Roman"/>
-          <w:sz w:val="24"/>
-          <w:szCs w:val="24"/>
-        </w:rPr>
-        <w:t xml:space="preserve">ted than Amazon Web Service. </w:t>
+        <w:t xml:space="preserve"> as our web server provider as it did provide a free level though a little more limited than Amazon Web Service. </w:t>
       </w:r>
       <w:proofErr w:type="spellStart"/>
       <w:r>
@@ -679,15 +798,7 @@
           <w:sz w:val="24"/>
           <w:szCs w:val="24"/>
         </w:rPr>
-        <w:t>s free tier service provi</w:t>
-      </w:r>
-      <w:r>
-        <w:rPr>
-          <w:rFonts w:ascii="Times New Roman" w:eastAsia="Times New Roman" w:hAnsi="Times New Roman" w:cs="Times New Roman"/>
-          <w:sz w:val="24"/>
-          <w:szCs w:val="24"/>
-        </w:rPr>
-        <w:t>des 24/7 server uptime and a relation</w:t>
+        <w:t>s free tier service provides 24/7 server uptime and a relation</w:t>
       </w:r>
       <w:r>
         <w:rPr>
@@ -809,23 +920,13 @@
         </w:rPr>
         <w:t>We are developing our web API</w:t>
       </w:r>
-      <w:bookmarkStart w:id="0" w:name="_GoBack"/>
-      <w:bookmarkEnd w:id="0"/>
-      <w:r>
-        <w:rPr>
-          <w:rFonts w:ascii="Times New Roman" w:eastAsia="Times New Roman" w:hAnsi="Times New Roman" w:cs="Times New Roman"/>
-          <w:sz w:val="24"/>
-          <w:szCs w:val="24"/>
-        </w:rPr>
-        <w:t xml:space="preserve"> using Node.js with the</w:t>
-      </w:r>
-      <w:r>
-        <w:rPr>
-          <w:rFonts w:ascii="Times New Roman" w:eastAsia="Times New Roman" w:hAnsi="Times New Roman" w:cs="Times New Roman"/>
-          <w:sz w:val="24"/>
-          <w:szCs w:val="24"/>
-        </w:rPr>
-        <w:t xml:space="preserve"> Express package </w:t>
+      <w:r>
+        <w:rPr>
+          <w:rFonts w:ascii="Times New Roman" w:eastAsia="Times New Roman" w:hAnsi="Times New Roman" w:cs="Times New Roman"/>
+          <w:sz w:val="24"/>
+          <w:szCs w:val="24"/>
+        </w:rPr>
+        <w:t xml:space="preserve"> using Node.js with the Express package </w:t>
       </w:r>
       <w:proofErr w:type="gramStart"/>
       <w:r>
@@ -861,15 +962,7 @@
           <w:sz w:val="24"/>
           <w:szCs w:val="24"/>
         </w:rPr>
-        <w:t xml:space="preserve"> with nouns in the URI to avoid confusing verbs. The principle behind this is because it is cumbersome to have</w:t>
-      </w:r>
-      <w:r>
-        <w:rPr>
-          <w:rFonts w:ascii="Times New Roman" w:eastAsia="Times New Roman" w:hAnsi="Times New Roman" w:cs="Times New Roman"/>
-          <w:sz w:val="24"/>
-          <w:szCs w:val="24"/>
-        </w:rPr>
-        <w:t xml:space="preserve"> URI for actions such as “</w:t>
+        <w:t xml:space="preserve"> with nouns in the URI to avoid confusing verbs. The principle behind this is because it is cumbersome to have URI for actions such as “</w:t>
       </w:r>
       <w:proofErr w:type="spellStart"/>
       <w:r>
@@ -905,15 +998,7 @@
           <w:sz w:val="24"/>
           <w:szCs w:val="24"/>
         </w:rPr>
-        <w:t>”. It is better to create noun keywords in the URI such as “Person” with a delete request will delete all persons. “Person/John” with a put request will add a person named John and “Person/John with d</w:t>
-      </w:r>
-      <w:r>
-        <w:rPr>
-          <w:rFonts w:ascii="Times New Roman" w:eastAsia="Times New Roman" w:hAnsi="Times New Roman" w:cs="Times New Roman"/>
-          <w:sz w:val="24"/>
-          <w:szCs w:val="24"/>
-        </w:rPr>
-        <w:t>elete request will delete John. This utilizes the four different requests used in RESTful calls.</w:t>
+        <w:t>”. It is better to create noun keywords in the URI such as “Person” with a delete request will delete all persons. “Person/John” with a put request will add a person named John and “Person/John with delete request will delete John. This utilizes the four different requests used in RESTful calls.</w:t>
       </w:r>
     </w:p>
     <w:p>
@@ -1157,15 +1242,7 @@
           <w:sz w:val="24"/>
           <w:szCs w:val="24"/>
         </w:rPr>
-        <w:t xml:space="preserve"> is offered by Amazon Web services and we choose it because we are most familiar with it. The datab</w:t>
-      </w:r>
-      <w:r>
-        <w:rPr>
-          <w:rFonts w:ascii="Times New Roman" w:eastAsia="Times New Roman" w:hAnsi="Times New Roman" w:cs="Times New Roman"/>
-          <w:sz w:val="24"/>
-          <w:szCs w:val="24"/>
-        </w:rPr>
-        <w:t>ase is relational so we can abstract our tables if needed.</w:t>
+        <w:t xml:space="preserve"> is offered by Amazon Web services and we choose it because we are most familiar with it. The database is relational so we can abstract our tables if needed.</w:t>
       </w:r>
     </w:p>
     <w:p>
@@ -1435,13 +1512,7 @@
         <w:rPr>
           <w:rFonts w:ascii="Times New Roman" w:eastAsia="Times New Roman" w:hAnsi="Times New Roman" w:cs="Times New Roman"/>
         </w:rPr>
-        <w:t>This picture shows how our software will determine geolocation matches. In this first step, we exclude all points outside of the bounding box. This is a fairly efficient task to do and it will greatly reduce the number of possible matches. After we have ex</w:t>
-      </w:r>
-      <w:r>
-        <w:rPr>
-          <w:rFonts w:ascii="Times New Roman" w:eastAsia="Times New Roman" w:hAnsi="Times New Roman" w:cs="Times New Roman"/>
-        </w:rPr>
-        <w:t>cluded points using the box, we individually calculate the distance between the target point and the remaining points, discarding any that aren’t within the target radius.</w:t>
+        <w:t>This picture shows how our software will determine geolocation matches. In this first step, we exclude all points outside of the bounding box. This is a fairly efficient task to do and it will greatly reduce the number of possible matches. After we have excluded points using the box, we individually calculate the distance between the target point and the remaining points, discarding any that aren’t within the target radius.</w:t>
       </w:r>
     </w:p>
     <w:p>
@@ -1451,13 +1522,7 @@
         <w:rPr>
           <w:rFonts w:ascii="Times New Roman" w:eastAsia="Times New Roman" w:hAnsi="Times New Roman" w:cs="Times New Roman"/>
         </w:rPr>
-        <w:t>In this example, user C would be excluded by step 1, users A and B would not. Step 2</w:t>
-      </w:r>
-      <w:r>
-        <w:rPr>
-          <w:rFonts w:ascii="Times New Roman" w:eastAsia="Times New Roman" w:hAnsi="Times New Roman" w:cs="Times New Roman"/>
-        </w:rPr>
-        <w:t xml:space="preserve"> would eliminate user B. And finally, the program would present the target user with user A as a potential match.</w:t>
+        <w:t>In this example, user C would be excluded by step 1, users A and B would not. Step 2 would eliminate user B. And finally, the program would present the target user with user A as a potential match.</w:t>
       </w:r>
     </w:p>
     <w:p>
@@ -1571,13 +1636,7 @@
         <w:rPr>
           <w:rFonts w:ascii="Times New Roman" w:eastAsia="Times New Roman" w:hAnsi="Times New Roman" w:cs="Times New Roman"/>
         </w:rPr>
-        <w:t>This document was originally a Word document hosted on GitHub. It was then moved to Google Docs where the majority of the work was done. In order to see the revision histor</w:t>
-      </w:r>
-      <w:r>
-        <w:rPr>
-          <w:rFonts w:ascii="Times New Roman" w:eastAsia="Times New Roman" w:hAnsi="Times New Roman" w:cs="Times New Roman"/>
-        </w:rPr>
-        <w:t xml:space="preserve">y, the Google Doc can been found at this link: </w:t>
+        <w:t xml:space="preserve">This document was originally a Word document hosted on GitHub. It was then moved to Google Docs where the majority of the work was done. In order to see the revision history, the Google Doc can been found at this link: </w:t>
       </w:r>
       <w:hyperlink r:id="rId17">
         <w:r>
@@ -1586,15 +1645,7 @@
             <w:color w:val="1155CC"/>
             <w:u w:val="single"/>
           </w:rPr>
-          <w:t>https://docs.google.com/a/students.rowan.edu/document/d/1i59oqPVazMxky7a</w:t>
-        </w:r>
-        <w:r>
-          <w:rPr>
-            <w:rFonts w:ascii="Times New Roman" w:eastAsia="Times New Roman" w:hAnsi="Times New Roman" w:cs="Times New Roman"/>
-            <w:color w:val="1155CC"/>
-            <w:u w:val="single"/>
-          </w:rPr>
-          <w:t>cjp7WOxpwQclsC4_p24nLkEL3YfU/edit?usp=sharing</w:t>
+          <w:t>https://docs.google.com/a/students.rowan.edu/document/d/1i59oqPVazMxky7acjp7WOxpwQclsC4_p24nLkEL3YfU/edit?usp=sharing</w:t>
         </w:r>
       </w:hyperlink>
       <w:r>

</xml_diff>